<commit_message>
Mobile-dev: Done hw_6 docx & Done hw_7_part_1 docx
</commit_message>
<xml_diff>
--- a/Mobile-dev/hw_6.docx
+++ b/Mobile-dev/hw_6.docx
@@ -1,7 +1,1845 @@
 
 <file path=word/document.xml><?xml version="1.0" encoding="utf-8"?>
-<w:document xmlns:wpc="http://schemas.microsoft.com/office/word/2010/wordprocessingCanvas" xmlns:cx="http://schemas.microsoft.com/office/drawing/2014/chartex" xmlns:cx1="http://schemas.microsoft.com/office/drawing/2015/9/8/chartex" xmlns:cx2="http://schemas.microsoft.com/office/drawing/2015/10/21/chartex" xmlns:cx3="http://schemas.microsoft.com/office/drawing/2016/5/9/chartex" xmlns:cx4="http://schemas.microsoft.com/office/drawing/2016/5/10/chartex" xmlns:cx5="http://schemas.microsoft.com/office/drawing/2016/5/11/chartex" xmlns:cx6="http://schemas.microsoft.com/office/drawing/2016/5/12/chartex" xmlns:cx7="http://schemas.microsoft.com/office/drawing/2016/5/13/chartex" xmlns:cx8="http://schemas.microsoft.com/office/drawing/2016/5/14/chartex" xmlns:mc="http://schemas.openxmlformats.org/markup-compatibility/2006" xmlns:aink="http://schemas.microsoft.com/office/drawing/2016/ink" xmlns:am3d="http://schemas.microsoft.com/office/drawing/2017/model3d" xmlns:o="urn:schemas-microsoft-com:office:office" xmlns:oel="http://schemas.microsoft.com/office/2019/extlst" xmlns:r="http://schemas.openxmlformats.org/officeDocument/2006/relationships" xmlns:m="http://schemas.openxmlformats.org/officeDocument/2006/math" xmlns:v="urn:schemas-microsoft-com:vml" xmlns:wp14="http://schemas.microsoft.com/office/word/2010/wordprocessingDrawing" xmlns:wp="http://schemas.openxmlformats.org/drawingml/2006/wordprocessingDrawing" xmlns:w10="urn:schemas-microsoft-com:office:word" xmlns:w="http://schemas.openxmlformats.org/wordprocessingml/2006/main" xmlns:w14="http://schemas.microsoft.com/office/word/2010/wordml" xmlns:w15="http://schemas.microsoft.com/office/word/2012/wordml" xmlns:w16cex="http://schemas.microsoft.com/office/word/2018/wordml/cex" xmlns:w16cid="http://schemas.microsoft.com/office/word/2016/wordml/cid" xmlns:w16="http://schemas.microsoft.com/office/word/2018/wordml" xmlns:w16du="http://schemas.microsoft.com/office/word/2023/wordml/word16du" xmlns:w16sdtdh="http://schemas.microsoft.com/office/word/2020/wordml/sdtdatahash" xmlns:w16se="http://schemas.microsoft.com/office/word/2015/wordml/symex" xmlns:wpg="http://schemas.microsoft.com/office/word/2010/wordprocessingGroup" xmlns:wpi="http://schemas.microsoft.com/office/word/2010/wordprocessingInk" xmlns:wne="http://schemas.microsoft.com/office/word/2006/wordml" xmlns:wps="http://schemas.microsoft.com/office/word/2010/wordprocessingShape" mc:Ignorable="w14 w15 w16se w16cid w16 w16cex w16sdtdh w16du wp14">
+<w:document xmlns:wpc="http://schemas.microsoft.com/office/word/2010/wordprocessingCanvas" xmlns:cx="http://schemas.microsoft.com/office/drawing/2014/chartex" xmlns:cx1="http://schemas.microsoft.com/office/drawing/2015/9/8/chartex" xmlns:cx2="http://schemas.microsoft.com/office/drawing/2015/10/21/chartex" xmlns:cx3="http://schemas.microsoft.com/office/drawing/2016/5/9/chartex" xmlns:cx4="http://schemas.microsoft.com/office/drawing/2016/5/10/chartex" xmlns:cx5="http://schemas.microsoft.com/office/drawing/2016/5/11/chartex" xmlns:cx6="http://schemas.microsoft.com/office/drawing/2016/5/12/chartex" xmlns:cx7="http://schemas.microsoft.com/office/drawing/2016/5/13/chartex" xmlns:cx8="http://schemas.microsoft.com/office/drawing/2016/5/14/chartex" xmlns:mc="http://schemas.openxmlformats.org/markup-compatibility/2006" xmlns:aink="http://schemas.microsoft.com/office/drawing/2016/ink" xmlns:am3d="http://schemas.microsoft.com/office/drawing/2017/model3d" xmlns:o="urn:schemas-microsoft-com:office:office" xmlns:oel="http://schemas.microsoft.com/office/2019/extlst" xmlns:r="http://schemas.openxmlformats.org/officeDocument/2006/relationships" xmlns:m="http://schemas.openxmlformats.org/officeDocument/2006/math" xmlns:v="urn:schemas-microsoft-com:vml" xmlns:wp14="http://schemas.microsoft.com/office/word/2010/wordprocessingDrawing" xmlns:wp="http://schemas.openxmlformats.org/drawingml/2006/wordprocessingDrawing" xmlns:w10="urn:schemas-microsoft-com:office:word" xmlns:w="http://schemas.openxmlformats.org/wordprocessingml/2006/main" xmlns:w14="http://schemas.microsoft.com/office/word/2010/wordml" xmlns:w15="http://schemas.microsoft.com/office/word/2012/wordml" xmlns:w16cex="http://schemas.microsoft.com/office/word/2018/wordml/cex" xmlns:w16cid="http://schemas.microsoft.com/office/word/2016/wordml/cid" xmlns:w16="http://schemas.microsoft.com/office/word/2018/wordml" xmlns:w16du="http://schemas.microsoft.com/office/word/2023/wordml/word16du" xmlns:w16sdtdh="http://schemas.microsoft.com/office/word/2020/wordml/sdtdatahash" xmlns:w16se="http://schemas.microsoft.com/office/word/2015/wordml/symex" xmlns:wpg="http://schemas.microsoft.com/office/word/2010/wordprocessingGroup" xmlns:wpi="http://schemas.microsoft.com/office/word/2010/wordprocessingInk" xmlns:wne="http://schemas.microsoft.com/office/word/2006/wordml" xmlns:wps="http://schemas.microsoft.com/office/word/2010/wordprocessingShape" mc:Ignorable="w14 w15 w16se w16cid w16 w16cex w16sdtdh wp14">
   <w:body>
+    <w:tbl>
+      <w:tblPr>
+        <w:tblW w:w="9681" w:type="dxa"/>
+        <w:jc w:val="center"/>
+        <w:tblLayout w:type="fixed"/>
+        <w:tblCellMar>
+          <w:left w:w="0" w:type="dxa"/>
+          <w:right w:w="0" w:type="dxa"/>
+        </w:tblCellMar>
+        <w:tblLook w:val="0000" w:firstRow="0" w:lastRow="0" w:firstColumn="0" w:lastColumn="0" w:noHBand="0" w:noVBand="0"/>
+      </w:tblPr>
+      <w:tblGrid>
+        <w:gridCol w:w="111"/>
+        <w:gridCol w:w="9487"/>
+        <w:gridCol w:w="83"/>
+      </w:tblGrid>
+      <w:tr>
+        <w:trPr>
+          <w:cantSplit/>
+          <w:trHeight w:val="180"/>
+          <w:jc w:val="center"/>
+        </w:trPr>
+        <w:tc>
+          <w:tcPr>
+            <w:tcW w:w="9597" w:type="dxa"/>
+            <w:gridSpan w:val="2"/>
+          </w:tcPr>
+          <w:tbl>
+            <w:tblPr>
+              <w:tblW w:w="9356" w:type="dxa"/>
+              <w:tblLayout w:type="fixed"/>
+              <w:tblCellMar>
+                <w:left w:w="0" w:type="dxa"/>
+                <w:right w:w="0" w:type="dxa"/>
+              </w:tblCellMar>
+              <w:tblLook w:val="0000" w:firstRow="0" w:lastRow="0" w:firstColumn="0" w:lastColumn="0" w:noHBand="0" w:noVBand="0"/>
+            </w:tblPr>
+            <w:tblGrid>
+              <w:gridCol w:w="2599"/>
+              <w:gridCol w:w="3166"/>
+              <w:gridCol w:w="3591"/>
+            </w:tblGrid>
+            <w:tr>
+              <w:trPr>
+                <w:cantSplit/>
+                <w:trHeight w:val="184"/>
+              </w:trPr>
+              <w:tc>
+                <w:tcPr>
+                  <w:tcW w:w="2599" w:type="dxa"/>
+                </w:tcPr>
+                <w:p>
+                  <w:pPr>
+                    <w:widowControl w:val="0"/>
+                    <w:spacing w:after="0" w:line="240" w:lineRule="atLeast"/>
+                    <w:jc w:val="center"/>
+                    <w:rPr>
+                      <w:rFonts w:ascii="Times New Roman" w:eastAsia="Times New Roman" w:hAnsi="Times New Roman" w:cs="Times New Roman"/>
+                      <w:b/>
+                      <w:bCs/>
+                      <w:sz w:val="24"/>
+                      <w:szCs w:val="24"/>
+                      <w:lang w:eastAsia="ru-RU"/>
+                    </w:rPr>
+                  </w:pPr>
+                </w:p>
+                <w:p>
+                  <w:pPr>
+                    <w:widowControl w:val="0"/>
+                    <w:spacing w:after="0" w:line="240" w:lineRule="atLeast"/>
+                    <w:jc w:val="center"/>
+                    <w:rPr>
+                      <w:rFonts w:ascii="Times New Roman" w:eastAsia="Times New Roman" w:hAnsi="Times New Roman" w:cs="Times New Roman"/>
+                      <w:b/>
+                      <w:bCs/>
+                      <w:sz w:val="24"/>
+                      <w:szCs w:val="24"/>
+                      <w:lang w:eastAsia="ru-RU"/>
+                    </w:rPr>
+                  </w:pPr>
+                </w:p>
+                <w:p>
+                  <w:pPr>
+                    <w:widowControl w:val="0"/>
+                    <w:spacing w:after="0" w:line="240" w:lineRule="atLeast"/>
+                    <w:jc w:val="center"/>
+                    <w:rPr>
+                      <w:rFonts w:ascii="Times New Roman" w:eastAsia="Times New Roman" w:hAnsi="Times New Roman" w:cs="Times New Roman"/>
+                      <w:caps/>
+                      <w:sz w:val="24"/>
+                      <w:szCs w:val="20"/>
+                      <w:lang w:eastAsia="ru-RU"/>
+                    </w:rPr>
+                  </w:pPr>
+                </w:p>
+              </w:tc>
+              <w:tc>
+                <w:tcPr>
+                  <w:tcW w:w="3166" w:type="dxa"/>
+                </w:tcPr>
+                <w:p>
+                  <w:pPr>
+                    <w:widowControl w:val="0"/>
+                    <w:spacing w:after="0" w:line="240" w:lineRule="atLeast"/>
+                    <w:rPr>
+                      <w:rFonts w:ascii="Times New Roman" w:eastAsia="Times New Roman" w:hAnsi="Times New Roman" w:cs="Times New Roman"/>
+                      <w:sz w:val="24"/>
+                      <w:szCs w:val="20"/>
+                      <w:lang w:eastAsia="ru-RU"/>
+                    </w:rPr>
+                  </w:pPr>
+                  <w:r>
+                    <w:rPr>
+                      <w:rFonts w:ascii="Times New Roman" w:eastAsia="Times New Roman" w:hAnsi="Times New Roman" w:cs="Times New Roman"/>
+                      <w:sz w:val="24"/>
+                      <w:szCs w:val="20"/>
+                      <w:lang w:eastAsia="ru-RU"/>
+                    </w:rPr>
+                    <w:t xml:space="preserve">                  </w:t>
+                  </w:r>
+                </w:p>
+                <w:p>
+                  <w:pPr>
+                    <w:widowControl w:val="0"/>
+                    <w:spacing w:after="0" w:line="240" w:lineRule="atLeast"/>
+                    <w:rPr>
+                      <w:rFonts w:ascii="Times New Roman" w:eastAsia="Times New Roman" w:hAnsi="Times New Roman" w:cs="Times New Roman"/>
+                      <w:sz w:val="24"/>
+                      <w:szCs w:val="20"/>
+                      <w:lang w:eastAsia="ru-RU"/>
+                    </w:rPr>
+                  </w:pPr>
+                  <w:r>
+                    <w:rPr>
+                      <w:rFonts w:ascii="Times New Roman" w:eastAsia="Times New Roman" w:hAnsi="Times New Roman" w:cs="Times New Roman"/>
+                      <w:sz w:val="24"/>
+                      <w:szCs w:val="20"/>
+                      <w:lang w:eastAsia="ru-RU"/>
+                    </w:rPr>
+                    <w:t xml:space="preserve">                       </w:t>
+                  </w:r>
+                  <w:r>
+                    <w:rPr>
+                      <w:noProof/>
+                    </w:rPr>
+                    <w:drawing>
+                      <wp:inline distT="0" distB="0" distL="0" distR="0" wp14:anchorId="11364CF5" wp14:editId="6B331A8F">
+                        <wp:extent cx="890905" cy="1009015"/>
+                        <wp:effectExtent l="0" t="0" r="0" b="0"/>
+                        <wp:docPr id="1" name="Рисунок 2"/>
+                        <wp:cNvGraphicFramePr>
+                          <a:graphicFrameLocks xmlns:a="http://schemas.openxmlformats.org/drawingml/2006/main" noChangeAspect="1"/>
+                        </wp:cNvGraphicFramePr>
+                        <a:graphic xmlns:a="http://schemas.openxmlformats.org/drawingml/2006/main">
+                          <a:graphicData uri="http://schemas.openxmlformats.org/drawingml/2006/picture">
+                            <pic:pic xmlns:pic="http://schemas.openxmlformats.org/drawingml/2006/picture">
+                              <pic:nvPicPr>
+                                <pic:cNvPr id="1" name="Рисунок 2"/>
+                                <pic:cNvPicPr>
+                                  <a:picLocks noChangeAspect="1" noChangeArrowheads="1"/>
+                                </pic:cNvPicPr>
+                              </pic:nvPicPr>
+                              <pic:blipFill>
+                                <a:blip r:embed="rId5"/>
+                                <a:stretch>
+                                  <a:fillRect/>
+                                </a:stretch>
+                              </pic:blipFill>
+                              <pic:spPr bwMode="auto">
+                                <a:xfrm>
+                                  <a:off x="0" y="0"/>
+                                  <a:ext cx="890905" cy="1009015"/>
+                                </a:xfrm>
+                                <a:prstGeom prst="rect">
+                                  <a:avLst/>
+                                </a:prstGeom>
+                              </pic:spPr>
+                            </pic:pic>
+                          </a:graphicData>
+                        </a:graphic>
+                      </wp:inline>
+                    </w:drawing>
+                  </w:r>
+                </w:p>
+              </w:tc>
+              <w:tc>
+                <w:tcPr>
+                  <w:tcW w:w="3591" w:type="dxa"/>
+                </w:tcPr>
+                <w:p>
+                  <w:pPr>
+                    <w:widowControl w:val="0"/>
+                    <w:spacing w:after="0" w:line="240" w:lineRule="atLeast"/>
+                    <w:jc w:val="center"/>
+                    <w:rPr>
+                      <w:rFonts w:ascii="Times New Roman" w:eastAsia="Times New Roman" w:hAnsi="Times New Roman" w:cs="Times New Roman"/>
+                      <w:caps/>
+                      <w:sz w:val="24"/>
+                      <w:szCs w:val="20"/>
+                      <w:lang w:eastAsia="ru-RU"/>
+                    </w:rPr>
+                  </w:pPr>
+                </w:p>
+              </w:tc>
+            </w:tr>
+            <w:tr>
+              <w:trPr>
+                <w:cantSplit/>
+                <w:trHeight w:val="554"/>
+              </w:trPr>
+              <w:tc>
+                <w:tcPr>
+                  <w:tcW w:w="9356" w:type="dxa"/>
+                  <w:gridSpan w:val="3"/>
+                  <w:vAlign w:val="center"/>
+                </w:tcPr>
+                <w:p>
+                  <w:pPr>
+                    <w:widowControl w:val="0"/>
+                    <w:spacing w:after="0" w:line="240" w:lineRule="atLeast"/>
+                    <w:jc w:val="center"/>
+                    <w:rPr>
+                      <w:rFonts w:ascii="Times New Roman" w:eastAsia="Times New Roman" w:hAnsi="Times New Roman" w:cs="Times New Roman"/>
+                      <w:caps/>
+                      <w:sz w:val="20"/>
+                      <w:szCs w:val="20"/>
+                      <w:lang w:eastAsia="ru-RU"/>
+                    </w:rPr>
+                  </w:pPr>
+                  <w:r>
+                    <w:rPr>
+                      <w:rFonts w:ascii="Times New Roman" w:eastAsia="Times New Roman" w:hAnsi="Times New Roman" w:cs="Times New Roman"/>
+                      <w:caps/>
+                      <w:sz w:val="24"/>
+                      <w:szCs w:val="24"/>
+                      <w:lang w:eastAsia="ru-RU"/>
+                    </w:rPr>
+                    <w:t>МИНОБРНАУКИ РОССИИ</w:t>
+                  </w:r>
+                </w:p>
+              </w:tc>
+            </w:tr>
+            <w:tr>
+              <w:trPr>
+                <w:cantSplit/>
+                <w:trHeight w:val="18"/>
+              </w:trPr>
+              <w:tc>
+                <w:tcPr>
+                  <w:tcW w:w="9356" w:type="dxa"/>
+                  <w:gridSpan w:val="3"/>
+                  <w:tcBorders>
+                    <w:bottom w:val="single" w:sz="18" w:space="0" w:color="000000"/>
+                  </w:tcBorders>
+                </w:tcPr>
+                <w:p>
+                  <w:pPr>
+                    <w:widowControl w:val="0"/>
+                    <w:spacing w:after="0" w:line="240" w:lineRule="exact"/>
+                    <w:jc w:val="center"/>
+                    <w:rPr>
+                      <w:rFonts w:ascii="Times New Roman" w:eastAsia="Times New Roman" w:hAnsi="Times New Roman" w:cs="Times New Roman"/>
+                      <w:sz w:val="24"/>
+                      <w:szCs w:val="20"/>
+                      <w:lang w:eastAsia="ru-RU"/>
+                    </w:rPr>
+                  </w:pPr>
+                  <w:r>
+                    <w:rPr>
+                      <w:rFonts w:ascii="Times New Roman" w:eastAsia="Times New Roman" w:hAnsi="Times New Roman" w:cs="Times New Roman"/>
+                      <w:sz w:val="24"/>
+                      <w:szCs w:val="20"/>
+                      <w:lang w:eastAsia="ru-RU"/>
+                    </w:rPr>
+                    <w:t xml:space="preserve">Федеральное государственное бюджетное образовательное учреждение </w:t>
+                  </w:r>
+                </w:p>
+                <w:p>
+                  <w:pPr>
+                    <w:widowControl w:val="0"/>
+                    <w:spacing w:after="0" w:line="240" w:lineRule="exact"/>
+                    <w:jc w:val="center"/>
+                    <w:rPr>
+                      <w:rFonts w:ascii="Times New Roman" w:eastAsia="Times New Roman" w:hAnsi="Times New Roman" w:cs="Times New Roman"/>
+                      <w:sz w:val="24"/>
+                      <w:szCs w:val="20"/>
+                      <w:lang w:eastAsia="ru-RU"/>
+                    </w:rPr>
+                  </w:pPr>
+                  <w:r>
+                    <w:rPr>
+                      <w:rFonts w:ascii="Times New Roman" w:eastAsia="Times New Roman" w:hAnsi="Times New Roman" w:cs="Times New Roman"/>
+                      <w:sz w:val="24"/>
+                      <w:szCs w:val="20"/>
+                      <w:lang w:eastAsia="ru-RU"/>
+                    </w:rPr>
+                    <w:t xml:space="preserve"> высшего образования</w:t>
+                  </w:r>
+                </w:p>
+                <w:p>
+                  <w:pPr>
+                    <w:widowControl w:val="0"/>
+                    <w:spacing w:after="0" w:line="240" w:lineRule="exact"/>
+                    <w:jc w:val="center"/>
+                    <w:rPr>
+                      <w:rFonts w:ascii="Times New Roman" w:eastAsia="Times New Roman" w:hAnsi="Times New Roman" w:cs="Times New Roman"/>
+                      <w:b/>
+                      <w:sz w:val="20"/>
+                      <w:szCs w:val="20"/>
+                      <w:lang w:eastAsia="ru-RU"/>
+                    </w:rPr>
+                  </w:pPr>
+                  <w:r>
+                    <w:rPr>
+                      <w:rFonts w:ascii="Times New Roman" w:eastAsia="Times New Roman" w:hAnsi="Times New Roman" w:cs="Times New Roman"/>
+                      <w:b/>
+                      <w:sz w:val="24"/>
+                      <w:szCs w:val="20"/>
+                      <w:lang w:eastAsia="ru-RU"/>
+                    </w:rPr>
+                    <w:t>«</w:t>
+                  </w:r>
+                  <w:r>
+                    <w:rPr>
+                      <w:rFonts w:ascii="Times New Roman" w:eastAsia="Times New Roman" w:hAnsi="Times New Roman" w:cs="Times New Roman"/>
+                      <w:b/>
+                      <w:sz w:val="24"/>
+                      <w:szCs w:val="24"/>
+                      <w:lang w:eastAsia="ru-RU"/>
+                    </w:rPr>
+                    <w:t>МИРЭА</w:t>
+                  </w:r>
+                  <w:r>
+                    <w:rPr>
+                      <w:rFonts w:ascii="Times New Roman" w:eastAsia="Times New Roman" w:hAnsi="Times New Roman" w:cs="Times New Roman"/>
+                      <w:b/>
+                      <w:sz w:val="24"/>
+                      <w:szCs w:val="20"/>
+                      <w:lang w:eastAsia="ru-RU"/>
+                    </w:rPr>
+                    <w:t xml:space="preserve"> </w:t>
+                  </w:r>
+                  <w:r>
+                    <w:rPr>
+                      <w:rFonts w:ascii="Times New Roman" w:eastAsia="Times New Roman" w:hAnsi="Times New Roman" w:cs="Times New Roman"/>
+                      <w:b/>
+                      <w:sz w:val="24"/>
+                      <w:szCs w:val="24"/>
+                      <w:lang w:eastAsia="ru-RU"/>
+                    </w:rPr>
+                    <w:t xml:space="preserve">– </w:t>
+                  </w:r>
+                  <w:r>
+                    <w:rPr>
+                      <w:rFonts w:ascii="Times New Roman" w:eastAsia="Times New Roman" w:hAnsi="Times New Roman" w:cs="Times New Roman"/>
+                      <w:b/>
+                      <w:sz w:val="24"/>
+                      <w:szCs w:val="20"/>
+                      <w:lang w:eastAsia="ru-RU"/>
+                    </w:rPr>
+                    <w:t>Российский технологический университет»</w:t>
+                  </w:r>
+                </w:p>
+                <w:p>
+                  <w:pPr>
+                    <w:keepNext/>
+                    <w:widowControl w:val="0"/>
+                    <w:spacing w:after="0" w:line="240" w:lineRule="auto"/>
+                    <w:jc w:val="center"/>
+                    <w:outlineLvl w:val="0"/>
+                    <w:rPr>
+                      <w:rFonts w:ascii="Times New Roman" w:eastAsia="Times New Roman" w:hAnsi="Times New Roman" w:cs="Times New Roman"/>
+                      <w:b/>
+                      <w:sz w:val="32"/>
+                      <w:szCs w:val="32"/>
+                      <w:lang w:eastAsia="ru-RU"/>
+                    </w:rPr>
+                  </w:pPr>
+                  <w:r>
+                    <w:rPr>
+                      <w:rFonts w:ascii="Times New Roman" w:eastAsia="Times New Roman" w:hAnsi="Times New Roman" w:cs="Times New Roman"/>
+                      <w:b/>
+                      <w:sz w:val="32"/>
+                      <w:szCs w:val="32"/>
+                      <w:lang w:eastAsia="ru-RU"/>
+                    </w:rPr>
+                    <w:t>РТУ МИРЭА</w:t>
+                  </w:r>
+                </w:p>
+              </w:tc>
+            </w:tr>
+          </w:tbl>
+          <w:p>
+            <w:pPr>
+              <w:widowControl w:val="0"/>
+              <w:spacing w:before="120" w:after="0" w:line="240" w:lineRule="auto"/>
+              <w:ind w:firstLine="709"/>
+              <w:jc w:val="center"/>
+              <w:rPr>
+                <w:rFonts w:ascii="Times New Roman" w:eastAsia="Times New Roman" w:hAnsi="Times New Roman" w:cs="Times New Roman"/>
+                <w:sz w:val="28"/>
+                <w:szCs w:val="20"/>
+                <w:lang w:eastAsia="ru-RU"/>
+              </w:rPr>
+            </w:pPr>
+            <w:r>
+              <w:rPr>
+                <w:rFonts w:ascii="Times New Roman" w:eastAsia="Times New Roman" w:hAnsi="Times New Roman" w:cs="Times New Roman"/>
+                <w:sz w:val="28"/>
+                <w:szCs w:val="20"/>
+                <w:lang w:eastAsia="ru-RU"/>
+              </w:rPr>
+              <w:t>Институт Информационных технологий</w:t>
+            </w:r>
+          </w:p>
+        </w:tc>
+        <w:tc>
+          <w:tcPr>
+            <w:tcW w:w="83" w:type="dxa"/>
+          </w:tcPr>
+          <w:p>
+            <w:pPr>
+              <w:widowControl w:val="0"/>
+            </w:pPr>
+          </w:p>
+        </w:tc>
+      </w:tr>
+      <w:tr>
+        <w:trPr>
+          <w:cantSplit/>
+          <w:trHeight w:val="180"/>
+          <w:jc w:val="center"/>
+        </w:trPr>
+        <w:tc>
+          <w:tcPr>
+            <w:tcW w:w="9597" w:type="dxa"/>
+            <w:gridSpan w:val="2"/>
+          </w:tcPr>
+          <w:p>
+            <w:pPr>
+              <w:widowControl w:val="0"/>
+              <w:spacing w:after="0" w:line="240" w:lineRule="auto"/>
+              <w:ind w:firstLine="709"/>
+              <w:jc w:val="center"/>
+              <w:rPr>
+                <w:rFonts w:ascii="Times New Roman" w:eastAsia="Times New Roman" w:hAnsi="Times New Roman" w:cs="Times New Roman"/>
+                <w:sz w:val="28"/>
+                <w:szCs w:val="20"/>
+                <w:lang w:eastAsia="ru-RU"/>
+              </w:rPr>
+            </w:pPr>
+          </w:p>
+        </w:tc>
+        <w:tc>
+          <w:tcPr>
+            <w:tcW w:w="83" w:type="dxa"/>
+          </w:tcPr>
+          <w:p>
+            <w:pPr>
+              <w:widowControl w:val="0"/>
+            </w:pPr>
+          </w:p>
+        </w:tc>
+      </w:tr>
+      <w:tr>
+        <w:trPr>
+          <w:cantSplit/>
+          <w:trHeight w:val="18"/>
+          <w:jc w:val="center"/>
+        </w:trPr>
+        <w:tc>
+          <w:tcPr>
+            <w:tcW w:w="9597" w:type="dxa"/>
+            <w:gridSpan w:val="2"/>
+          </w:tcPr>
+          <w:p>
+            <w:pPr>
+              <w:widowControl w:val="0"/>
+              <w:spacing w:after="0" w:line="240" w:lineRule="auto"/>
+              <w:jc w:val="center"/>
+              <w:rPr>
+                <w:rFonts w:ascii="Times New Roman" w:eastAsia="Times New Roman" w:hAnsi="Times New Roman" w:cs="Times New Roman"/>
+                <w:sz w:val="20"/>
+                <w:szCs w:val="20"/>
+                <w:lang w:eastAsia="ru-RU"/>
+              </w:rPr>
+            </w:pPr>
+            <w:r>
+              <w:rPr>
+                <w:rFonts w:ascii="Times New Roman" w:eastAsia="Times New Roman" w:hAnsi="Times New Roman" w:cs="Times New Roman"/>
+                <w:sz w:val="28"/>
+                <w:szCs w:val="20"/>
+                <w:lang w:eastAsia="ru-RU"/>
+              </w:rPr>
+              <w:t>Кафедра Математического обеспечения и стандартизации информационных технологий</w:t>
+            </w:r>
+          </w:p>
+        </w:tc>
+        <w:tc>
+          <w:tcPr>
+            <w:tcW w:w="83" w:type="dxa"/>
+          </w:tcPr>
+          <w:p>
+            <w:pPr>
+              <w:widowControl w:val="0"/>
+            </w:pPr>
+          </w:p>
+        </w:tc>
+      </w:tr>
+      <w:tr>
+        <w:trPr>
+          <w:jc w:val="center"/>
+        </w:trPr>
+        <w:tc>
+          <w:tcPr>
+            <w:tcW w:w="111" w:type="dxa"/>
+          </w:tcPr>
+          <w:p>
+            <w:pPr>
+              <w:widowControl w:val="0"/>
+              <w:spacing w:before="120" w:after="0" w:line="240" w:lineRule="auto"/>
+              <w:ind w:firstLine="709"/>
+              <w:jc w:val="center"/>
+              <w:rPr>
+                <w:rFonts w:ascii="Times New Roman" w:eastAsia="Times New Roman" w:hAnsi="Times New Roman" w:cs="Times New Roman"/>
+                <w:sz w:val="28"/>
+                <w:szCs w:val="20"/>
+                <w:lang w:eastAsia="ru-RU"/>
+              </w:rPr>
+            </w:pPr>
+          </w:p>
+        </w:tc>
+        <w:tc>
+          <w:tcPr>
+            <w:tcW w:w="9569" w:type="dxa"/>
+            <w:gridSpan w:val="2"/>
+          </w:tcPr>
+          <w:p>
+            <w:pPr>
+              <w:widowControl w:val="0"/>
+              <w:spacing w:before="120" w:after="0" w:line="240" w:lineRule="auto"/>
+              <w:ind w:firstLine="709"/>
+              <w:jc w:val="center"/>
+              <w:rPr>
+                <w:rFonts w:ascii="Times New Roman" w:eastAsia="Times New Roman" w:hAnsi="Times New Roman" w:cs="Times New Roman"/>
+                <w:sz w:val="28"/>
+                <w:szCs w:val="20"/>
+                <w:lang w:eastAsia="ru-RU"/>
+              </w:rPr>
+            </w:pPr>
+          </w:p>
+        </w:tc>
+      </w:tr>
+      <w:tr>
+        <w:trPr>
+          <w:trHeight w:val="283"/>
+          <w:jc w:val="center"/>
+        </w:trPr>
+        <w:tc>
+          <w:tcPr>
+            <w:tcW w:w="111" w:type="dxa"/>
+          </w:tcPr>
+          <w:p>
+            <w:pPr>
+              <w:widowControl w:val="0"/>
+              <w:spacing w:after="0" w:line="240" w:lineRule="auto"/>
+              <w:ind w:firstLine="709"/>
+              <w:jc w:val="center"/>
+              <w:rPr>
+                <w:rFonts w:ascii="Times New Roman" w:eastAsia="Times New Roman" w:hAnsi="Times New Roman" w:cs="Times New Roman"/>
+                <w:sz w:val="28"/>
+                <w:szCs w:val="20"/>
+                <w:lang w:eastAsia="ru-RU"/>
+              </w:rPr>
+            </w:pPr>
+          </w:p>
+        </w:tc>
+        <w:tc>
+          <w:tcPr>
+            <w:tcW w:w="9569" w:type="dxa"/>
+            <w:gridSpan w:val="2"/>
+          </w:tcPr>
+          <w:p>
+            <w:pPr>
+              <w:widowControl w:val="0"/>
+              <w:spacing w:after="0" w:line="240" w:lineRule="auto"/>
+              <w:ind w:firstLine="709"/>
+              <w:jc w:val="center"/>
+              <w:rPr>
+                <w:rFonts w:ascii="Times New Roman" w:eastAsia="Times New Roman" w:hAnsi="Times New Roman" w:cs="Times New Roman"/>
+                <w:sz w:val="28"/>
+                <w:szCs w:val="20"/>
+                <w:lang w:eastAsia="ru-RU"/>
+              </w:rPr>
+            </w:pPr>
+          </w:p>
+        </w:tc>
+      </w:tr>
+    </w:tbl>
+    <w:p>
+      <w:pPr>
+        <w:widowControl w:val="0"/>
+        <w:shd w:val="clear" w:color="auto" w:fill="FFFFFF"/>
+        <w:spacing w:after="0" w:line="240" w:lineRule="auto"/>
+        <w:jc w:val="center"/>
+        <w:rPr>
+          <w:rFonts w:ascii="Times New Roman" w:eastAsia="Times New Roman" w:hAnsi="Times New Roman" w:cs="Times New Roman"/>
+          <w:b/>
+          <w:sz w:val="34"/>
+          <w:szCs w:val="34"/>
+          <w:lang w:eastAsia="ru-RU"/>
+        </w:rPr>
+      </w:pPr>
+    </w:p>
+    <w:p>
+      <w:pPr>
+        <w:widowControl w:val="0"/>
+        <w:shd w:val="clear" w:color="auto" w:fill="FFFFFF"/>
+        <w:spacing w:after="0" w:line="240" w:lineRule="auto"/>
+        <w:jc w:val="center"/>
+        <w:rPr>
+          <w:rFonts w:ascii="Times New Roman" w:eastAsia="Times New Roman" w:hAnsi="Times New Roman" w:cs="Times New Roman"/>
+          <w:b/>
+          <w:sz w:val="34"/>
+          <w:szCs w:val="34"/>
+          <w:lang w:eastAsia="ru-RU"/>
+        </w:rPr>
+      </w:pPr>
+    </w:p>
+    <w:p>
+      <w:pPr>
+        <w:widowControl w:val="0"/>
+        <w:shd w:val="clear" w:color="auto" w:fill="FFFFFF"/>
+        <w:spacing w:after="0" w:line="240" w:lineRule="auto"/>
+        <w:jc w:val="center"/>
+        <w:rPr>
+          <w:rFonts w:ascii="Times New Roman" w:eastAsia="Times New Roman" w:hAnsi="Times New Roman" w:cs="Times New Roman"/>
+          <w:b/>
+          <w:sz w:val="32"/>
+          <w:szCs w:val="32"/>
+          <w:lang w:eastAsia="ru-RU"/>
+        </w:rPr>
+      </w:pPr>
+    </w:p>
+    <w:tbl>
+      <w:tblPr>
+        <w:tblW w:w="4850" w:type="pct"/>
+        <w:tblLayout w:type="fixed"/>
+        <w:tblLook w:val="00A0" w:firstRow="1" w:lastRow="0" w:firstColumn="1" w:lastColumn="0" w:noHBand="0" w:noVBand="0"/>
+      </w:tblPr>
+      <w:tblGrid>
+        <w:gridCol w:w="5860"/>
+        <w:gridCol w:w="3214"/>
+      </w:tblGrid>
+      <w:tr>
+        <w:tc>
+          <w:tcPr>
+            <w:tcW w:w="9073" w:type="dxa"/>
+            <w:gridSpan w:val="2"/>
+          </w:tcPr>
+          <w:p>
+            <w:pPr>
+              <w:widowControl w:val="0"/>
+              <w:shd w:val="clear" w:color="auto" w:fill="FFFFFF"/>
+              <w:spacing w:after="0" w:line="240" w:lineRule="auto"/>
+              <w:jc w:val="center"/>
+              <w:rPr>
+                <w:rFonts w:ascii="Times New Roman" w:eastAsia="Times New Roman" w:hAnsi="Times New Roman" w:cs="Times New Roman"/>
+                <w:b/>
+                <w:sz w:val="28"/>
+                <w:szCs w:val="28"/>
+                <w:lang w:val="en-US" w:eastAsia="ru-RU"/>
+              </w:rPr>
+            </w:pPr>
+            <w:r>
+              <w:rPr>
+                <w:rFonts w:ascii="Times New Roman" w:eastAsia="Times New Roman" w:hAnsi="Times New Roman" w:cs="Times New Roman"/>
+                <w:b/>
+                <w:sz w:val="28"/>
+                <w:szCs w:val="28"/>
+                <w:lang w:val="en-US" w:eastAsia="ru-RU"/>
+              </w:rPr>
+              <w:t xml:space="preserve">ОТЧЕТ ПО </w:t>
+            </w:r>
+            <w:r>
+              <w:rPr>
+                <w:rFonts w:ascii="Times New Roman" w:eastAsia="Times New Roman" w:hAnsi="Times New Roman" w:cs="Times New Roman"/>
+                <w:b/>
+                <w:sz w:val="28"/>
+                <w:szCs w:val="28"/>
+                <w:lang w:eastAsia="ru-RU"/>
+              </w:rPr>
+              <w:t>ПРАКТИЧЕСКОЙ</w:t>
+            </w:r>
+            <w:r>
+              <w:rPr>
+                <w:rFonts w:ascii="Times New Roman" w:eastAsia="Times New Roman" w:hAnsi="Times New Roman" w:cs="Times New Roman"/>
+                <w:b/>
+                <w:sz w:val="28"/>
+                <w:szCs w:val="28"/>
+                <w:lang w:val="en-US" w:eastAsia="ru-RU"/>
+              </w:rPr>
+              <w:t xml:space="preserve"> РАБОТЕ </w:t>
+            </w:r>
+            <w:r>
+              <w:rPr>
+                <w:rFonts w:ascii="Times New Roman" w:eastAsia="Times New Roman" w:hAnsi="Times New Roman" w:cs="Times New Roman"/>
+                <w:b/>
+                <w:sz w:val="28"/>
+                <w:szCs w:val="28"/>
+                <w:lang w:eastAsia="ru-RU"/>
+              </w:rPr>
+              <w:t xml:space="preserve">№ </w:t>
+            </w:r>
+            <w:r>
+              <w:rPr>
+                <w:rFonts w:ascii="Times New Roman" w:eastAsia="Times New Roman" w:hAnsi="Times New Roman" w:cs="Times New Roman"/>
+                <w:b/>
+                <w:sz w:val="28"/>
+                <w:szCs w:val="28"/>
+                <w:lang w:eastAsia="ru-RU"/>
+              </w:rPr>
+              <w:t>6</w:t>
+            </w:r>
+          </w:p>
+        </w:tc>
+      </w:tr>
+      <w:tr>
+        <w:tc>
+          <w:tcPr>
+            <w:tcW w:w="9073" w:type="dxa"/>
+            <w:gridSpan w:val="2"/>
+          </w:tcPr>
+          <w:p>
+            <w:pPr>
+              <w:widowControl w:val="0"/>
+              <w:shd w:val="clear" w:color="auto" w:fill="FFFFFF"/>
+              <w:spacing w:after="0" w:line="240" w:lineRule="auto"/>
+              <w:jc w:val="center"/>
+              <w:rPr>
+                <w:rFonts w:ascii="Times New Roman" w:eastAsia="Times New Roman" w:hAnsi="Times New Roman" w:cs="Times New Roman"/>
+                <w:b/>
+                <w:sz w:val="28"/>
+                <w:szCs w:val="28"/>
+                <w:lang w:eastAsia="ru-RU"/>
+              </w:rPr>
+            </w:pPr>
+            <w:r>
+              <w:rPr>
+                <w:rFonts w:ascii="Times New Roman" w:eastAsia="Times New Roman" w:hAnsi="Times New Roman" w:cs="Times New Roman"/>
+                <w:b/>
+                <w:spacing w:val="-5"/>
+                <w:sz w:val="28"/>
+                <w:szCs w:val="28"/>
+                <w:lang w:eastAsia="ru-RU"/>
+              </w:rPr>
+              <w:t>по дисциплине</w:t>
+            </w:r>
+          </w:p>
+        </w:tc>
+      </w:tr>
+      <w:tr>
+        <w:tc>
+          <w:tcPr>
+            <w:tcW w:w="9073" w:type="dxa"/>
+            <w:gridSpan w:val="2"/>
+          </w:tcPr>
+          <w:p>
+            <w:pPr>
+              <w:widowControl w:val="0"/>
+              <w:shd w:val="clear" w:color="auto" w:fill="FFFFFF"/>
+              <w:spacing w:after="0" w:line="240" w:lineRule="auto"/>
+              <w:jc w:val="center"/>
+              <w:rPr>
+                <w:rFonts w:ascii="Times New Roman" w:eastAsia="Times New Roman" w:hAnsi="Times New Roman" w:cs="Times New Roman"/>
+                <w:b/>
+                <w:spacing w:val="-5"/>
+                <w:sz w:val="28"/>
+                <w:szCs w:val="28"/>
+                <w:lang w:eastAsia="ru-RU"/>
+              </w:rPr>
+            </w:pPr>
+            <w:r>
+              <w:rPr>
+                <w:rFonts w:ascii="Times New Roman" w:eastAsia="Times New Roman" w:hAnsi="Times New Roman" w:cs="Times New Roman"/>
+                <w:b/>
+                <w:spacing w:val="-5"/>
+                <w:sz w:val="28"/>
+                <w:szCs w:val="28"/>
+                <w:lang w:eastAsia="ru-RU"/>
+              </w:rPr>
+              <w:t>«</w:t>
+            </w:r>
+            <w:r>
+              <w:rPr>
+                <w:rFonts w:ascii="Times New Roman" w:eastAsia="Times New Roman" w:hAnsi="Times New Roman" w:cs="Times New Roman"/>
+                <w:sz w:val="28"/>
+                <w:szCs w:val="28"/>
+                <w:lang w:eastAsia="ru-RU"/>
+              </w:rPr>
+              <w:t>Разработка мобильных приложений</w:t>
+            </w:r>
+            <w:r>
+              <w:rPr>
+                <w:rFonts w:ascii="Times New Roman" w:eastAsia="Times New Roman" w:hAnsi="Times New Roman" w:cs="Times New Roman"/>
+                <w:b/>
+                <w:spacing w:val="-5"/>
+                <w:sz w:val="28"/>
+                <w:szCs w:val="28"/>
+                <w:lang w:eastAsia="ru-RU"/>
+              </w:rPr>
+              <w:t>»</w:t>
+            </w:r>
+          </w:p>
+          <w:p>
+            <w:pPr>
+              <w:widowControl w:val="0"/>
+              <w:shd w:val="clear" w:color="auto" w:fill="FFFFFF"/>
+              <w:spacing w:after="0" w:line="240" w:lineRule="auto"/>
+              <w:jc w:val="center"/>
+              <w:rPr>
+                <w:rFonts w:ascii="Times New Roman" w:eastAsia="Times New Roman" w:hAnsi="Times New Roman" w:cs="Times New Roman"/>
+                <w:b/>
+                <w:spacing w:val="-5"/>
+                <w:sz w:val="28"/>
+                <w:szCs w:val="28"/>
+                <w:lang w:eastAsia="ru-RU"/>
+              </w:rPr>
+            </w:pPr>
+          </w:p>
+          <w:p>
+            <w:pPr>
+              <w:widowControl w:val="0"/>
+              <w:shd w:val="clear" w:color="auto" w:fill="FFFFFF"/>
+              <w:spacing w:after="0" w:line="240" w:lineRule="auto"/>
+              <w:jc w:val="center"/>
+              <w:rPr>
+                <w:rFonts w:ascii="Times New Roman" w:eastAsia="Times New Roman" w:hAnsi="Times New Roman" w:cs="Times New Roman"/>
+                <w:b/>
+                <w:spacing w:val="-5"/>
+                <w:sz w:val="28"/>
+                <w:szCs w:val="28"/>
+                <w:lang w:eastAsia="ru-RU"/>
+              </w:rPr>
+            </w:pPr>
+            <w:r>
+              <w:rPr>
+                <w:rFonts w:ascii="Times New Roman" w:eastAsia="Times New Roman" w:hAnsi="Times New Roman" w:cs="Times New Roman"/>
+                <w:b/>
+                <w:spacing w:val="-5"/>
+                <w:sz w:val="28"/>
+                <w:szCs w:val="28"/>
+                <w:lang w:eastAsia="ru-RU"/>
+              </w:rPr>
+              <w:t>Тема: «</w:t>
+            </w:r>
+            <w:r>
+              <w:rPr>
+                <w:rFonts w:ascii="Times New Roman" w:eastAsia="Times New Roman" w:hAnsi="Times New Roman" w:cs="Times New Roman"/>
+                <w:b/>
+                <w:spacing w:val="-5"/>
+                <w:sz w:val="28"/>
+                <w:szCs w:val="28"/>
+                <w:lang w:eastAsia="ru-RU"/>
+              </w:rPr>
+              <w:t xml:space="preserve">Меню и </w:t>
+            </w:r>
+            <w:proofErr w:type="spellStart"/>
+            <w:r>
+              <w:rPr>
+                <w:rFonts w:ascii="Times New Roman" w:eastAsia="Times New Roman" w:hAnsi="Times New Roman" w:cs="Times New Roman"/>
+                <w:b/>
+                <w:spacing w:val="-5"/>
+                <w:sz w:val="28"/>
+                <w:szCs w:val="28"/>
+                <w:lang w:eastAsia="ru-RU"/>
+              </w:rPr>
+              <w:t>ActionBar</w:t>
+            </w:r>
+            <w:proofErr w:type="spellEnd"/>
+            <w:r>
+              <w:rPr>
+                <w:rFonts w:ascii="Times New Roman" w:eastAsia="Times New Roman" w:hAnsi="Times New Roman" w:cs="Times New Roman"/>
+                <w:b/>
+                <w:spacing w:val="-5"/>
+                <w:sz w:val="28"/>
+                <w:szCs w:val="28"/>
+                <w:lang w:eastAsia="ru-RU"/>
+              </w:rPr>
+              <w:t xml:space="preserve">. Применение фрагментов. </w:t>
+            </w:r>
+          </w:p>
+          <w:p>
+            <w:pPr>
+              <w:widowControl w:val="0"/>
+              <w:shd w:val="clear" w:color="auto" w:fill="FFFFFF"/>
+              <w:spacing w:after="0" w:line="240" w:lineRule="auto"/>
+              <w:jc w:val="center"/>
+              <w:rPr>
+                <w:rFonts w:ascii="Times New Roman" w:eastAsia="Times New Roman" w:hAnsi="Times New Roman" w:cs="Times New Roman"/>
+                <w:b/>
+                <w:spacing w:val="-5"/>
+                <w:sz w:val="28"/>
+                <w:szCs w:val="28"/>
+                <w:lang w:eastAsia="ru-RU"/>
+              </w:rPr>
+            </w:pPr>
+            <w:r>
+              <w:rPr>
+                <w:rFonts w:ascii="Times New Roman" w:eastAsia="Times New Roman" w:hAnsi="Times New Roman" w:cs="Times New Roman"/>
+                <w:b/>
+                <w:spacing w:val="-5"/>
+                <w:sz w:val="28"/>
+                <w:szCs w:val="28"/>
+                <w:lang w:eastAsia="ru-RU"/>
+              </w:rPr>
+              <w:t xml:space="preserve">Навигация в </w:t>
+            </w:r>
+            <w:proofErr w:type="spellStart"/>
+            <w:r>
+              <w:rPr>
+                <w:rFonts w:ascii="Times New Roman" w:eastAsia="Times New Roman" w:hAnsi="Times New Roman" w:cs="Times New Roman"/>
+                <w:b/>
+                <w:spacing w:val="-5"/>
+                <w:sz w:val="28"/>
+                <w:szCs w:val="28"/>
+                <w:lang w:eastAsia="ru-RU"/>
+              </w:rPr>
+              <w:t>Android</w:t>
+            </w:r>
+            <w:proofErr w:type="spellEnd"/>
+            <w:r>
+              <w:rPr>
+                <w:rFonts w:ascii="Times New Roman" w:eastAsia="Times New Roman" w:hAnsi="Times New Roman" w:cs="Times New Roman"/>
+                <w:b/>
+                <w:spacing w:val="-5"/>
+                <w:sz w:val="28"/>
+                <w:szCs w:val="28"/>
+                <w:lang w:eastAsia="ru-RU"/>
+              </w:rPr>
+              <w:t>-приложении</w:t>
+            </w:r>
+            <w:r>
+              <w:rPr>
+                <w:rFonts w:ascii="Times New Roman" w:eastAsia="Times New Roman" w:hAnsi="Times New Roman" w:cs="Times New Roman"/>
+                <w:b/>
+                <w:spacing w:val="-5"/>
+                <w:sz w:val="28"/>
+                <w:szCs w:val="28"/>
+                <w:lang w:eastAsia="ru-RU"/>
+              </w:rPr>
+              <w:t>.»</w:t>
+            </w:r>
+          </w:p>
+        </w:tc>
+      </w:tr>
+      <w:tr>
+        <w:tc>
+          <w:tcPr>
+            <w:tcW w:w="9073" w:type="dxa"/>
+            <w:gridSpan w:val="2"/>
+          </w:tcPr>
+          <w:p>
+            <w:pPr>
+              <w:widowControl w:val="0"/>
+              <w:shd w:val="clear" w:color="auto" w:fill="FFFFFF"/>
+              <w:spacing w:after="0" w:line="240" w:lineRule="auto"/>
+              <w:rPr>
+                <w:rFonts w:ascii="Times New Roman" w:eastAsia="Times New Roman" w:hAnsi="Times New Roman" w:cs="Times New Roman"/>
+                <w:b/>
+                <w:sz w:val="24"/>
+                <w:szCs w:val="24"/>
+                <w:lang w:eastAsia="ru-RU"/>
+              </w:rPr>
+            </w:pPr>
+          </w:p>
+          <w:p>
+            <w:pPr>
+              <w:widowControl w:val="0"/>
+              <w:shd w:val="clear" w:color="auto" w:fill="FFFFFF"/>
+              <w:spacing w:after="0" w:line="240" w:lineRule="auto"/>
+              <w:jc w:val="center"/>
+              <w:rPr>
+                <w:rFonts w:ascii="Times New Roman" w:eastAsia="Times New Roman" w:hAnsi="Times New Roman" w:cs="Times New Roman"/>
+                <w:b/>
+                <w:sz w:val="24"/>
+                <w:szCs w:val="24"/>
+                <w:lang w:eastAsia="ru-RU"/>
+              </w:rPr>
+            </w:pPr>
+          </w:p>
+          <w:p>
+            <w:pPr>
+              <w:widowControl w:val="0"/>
+              <w:shd w:val="clear" w:color="auto" w:fill="FFFFFF"/>
+              <w:spacing w:after="0" w:line="240" w:lineRule="auto"/>
+              <w:jc w:val="center"/>
+              <w:rPr>
+                <w:rFonts w:ascii="Times New Roman" w:eastAsia="Times New Roman" w:hAnsi="Times New Roman" w:cs="Times New Roman"/>
+                <w:b/>
+                <w:sz w:val="20"/>
+                <w:szCs w:val="20"/>
+                <w:lang w:eastAsia="ru-RU"/>
+              </w:rPr>
+            </w:pPr>
+          </w:p>
+        </w:tc>
+      </w:tr>
+      <w:tr>
+        <w:tc>
+          <w:tcPr>
+            <w:tcW w:w="5859" w:type="dxa"/>
+          </w:tcPr>
+          <w:p>
+            <w:pPr>
+              <w:widowControl w:val="0"/>
+              <w:spacing w:after="0" w:line="240" w:lineRule="auto"/>
+              <w:jc w:val="center"/>
+              <w:rPr>
+                <w:rFonts w:ascii="Times New Roman" w:eastAsia="Times New Roman" w:hAnsi="Times New Roman" w:cs="Times New Roman"/>
+                <w:sz w:val="24"/>
+                <w:szCs w:val="24"/>
+                <w:lang w:eastAsia="ru-RU"/>
+              </w:rPr>
+            </w:pPr>
+          </w:p>
+          <w:p>
+            <w:pPr>
+              <w:widowControl w:val="0"/>
+              <w:spacing w:after="0" w:line="240" w:lineRule="auto"/>
+              <w:jc w:val="center"/>
+              <w:rPr>
+                <w:rFonts w:ascii="Times New Roman" w:eastAsia="Times New Roman" w:hAnsi="Times New Roman" w:cs="Times New Roman"/>
+                <w:sz w:val="24"/>
+                <w:szCs w:val="24"/>
+                <w:lang w:eastAsia="ru-RU"/>
+              </w:rPr>
+            </w:pPr>
+          </w:p>
+          <w:p>
+            <w:pPr>
+              <w:widowControl w:val="0"/>
+              <w:spacing w:after="0" w:line="240" w:lineRule="auto"/>
+              <w:rPr>
+                <w:rFonts w:ascii="Times New Roman" w:eastAsia="Times New Roman" w:hAnsi="Times New Roman" w:cs="Times New Roman"/>
+                <w:sz w:val="24"/>
+                <w:szCs w:val="24"/>
+                <w:lang w:eastAsia="ru-RU"/>
+              </w:rPr>
+            </w:pPr>
+            <w:r>
+              <w:rPr>
+                <w:rFonts w:ascii="Times New Roman" w:eastAsia="Times New Roman" w:hAnsi="Times New Roman" w:cs="Times New Roman"/>
+                <w:sz w:val="24"/>
+                <w:szCs w:val="24"/>
+                <w:lang w:eastAsia="ru-RU"/>
+              </w:rPr>
+              <w:t>Выполнил студент группы ИКБО-</w:t>
+            </w:r>
+            <w:r>
+              <w:rPr>
+                <w:rFonts w:ascii="Times New Roman" w:eastAsia="Times New Roman" w:hAnsi="Times New Roman" w:cs="Times New Roman"/>
+                <w:sz w:val="24"/>
+                <w:szCs w:val="24"/>
+                <w:lang w:val="en-US" w:eastAsia="ru-RU"/>
+              </w:rPr>
+              <w:t>33</w:t>
+            </w:r>
+            <w:r>
+              <w:rPr>
+                <w:rFonts w:ascii="Times New Roman" w:eastAsia="Times New Roman" w:hAnsi="Times New Roman" w:cs="Times New Roman"/>
+                <w:sz w:val="24"/>
+                <w:szCs w:val="24"/>
+                <w:lang w:eastAsia="ru-RU"/>
+              </w:rPr>
+              <w:t>-22</w:t>
+            </w:r>
+          </w:p>
+          <w:p>
+            <w:pPr>
+              <w:widowControl w:val="0"/>
+              <w:shd w:val="clear" w:color="auto" w:fill="FFFFFF"/>
+              <w:spacing w:after="0" w:line="240" w:lineRule="auto"/>
+              <w:jc w:val="center"/>
+              <w:rPr>
+                <w:rFonts w:ascii="Times New Roman" w:eastAsia="Times New Roman" w:hAnsi="Times New Roman" w:cs="Times New Roman"/>
+                <w:b/>
+                <w:color w:val="FF0000"/>
+                <w:sz w:val="20"/>
+                <w:szCs w:val="20"/>
+                <w:lang w:eastAsia="ru-RU"/>
+              </w:rPr>
+            </w:pPr>
+            <w:r>
+              <w:rPr>
+                <w:rFonts w:ascii="Times New Roman" w:eastAsia="Times New Roman" w:hAnsi="Times New Roman" w:cs="Times New Roman"/>
+                <w:sz w:val="20"/>
+                <w:szCs w:val="20"/>
+                <w:lang w:eastAsia="ru-RU"/>
+              </w:rPr>
+              <w:t xml:space="preserve">                                     </w:t>
+            </w:r>
+          </w:p>
+        </w:tc>
+        <w:tc>
+          <w:tcPr>
+            <w:tcW w:w="3214" w:type="dxa"/>
+          </w:tcPr>
+          <w:p>
+            <w:pPr>
+              <w:widowControl w:val="0"/>
+              <w:shd w:val="clear" w:color="auto" w:fill="FFFFFF"/>
+              <w:spacing w:after="0" w:line="240" w:lineRule="auto"/>
+              <w:jc w:val="center"/>
+              <w:rPr>
+                <w:rFonts w:ascii="Times New Roman" w:eastAsia="Times New Roman" w:hAnsi="Times New Roman" w:cs="Times New Roman"/>
+                <w:i/>
+                <w:sz w:val="24"/>
+                <w:szCs w:val="24"/>
+                <w:lang w:eastAsia="ru-RU"/>
+              </w:rPr>
+            </w:pPr>
+          </w:p>
+          <w:p>
+            <w:pPr>
+              <w:widowControl w:val="0"/>
+              <w:shd w:val="clear" w:color="auto" w:fill="FFFFFF"/>
+              <w:spacing w:after="0" w:line="240" w:lineRule="auto"/>
+              <w:jc w:val="center"/>
+              <w:rPr>
+                <w:rFonts w:ascii="Times New Roman" w:eastAsia="Times New Roman" w:hAnsi="Times New Roman" w:cs="Times New Roman"/>
+                <w:i/>
+                <w:sz w:val="24"/>
+                <w:szCs w:val="24"/>
+                <w:lang w:eastAsia="ru-RU"/>
+              </w:rPr>
+            </w:pPr>
+          </w:p>
+          <w:p>
+            <w:pPr>
+              <w:widowControl w:val="0"/>
+              <w:shd w:val="clear" w:color="auto" w:fill="FFFFFF"/>
+              <w:spacing w:after="0" w:line="240" w:lineRule="auto"/>
+              <w:ind w:firstLine="1373"/>
+              <w:rPr>
+                <w:rFonts w:ascii="Times New Roman" w:eastAsia="Times New Roman" w:hAnsi="Times New Roman" w:cs="Times New Roman"/>
+                <w:b/>
+                <w:sz w:val="24"/>
+                <w:szCs w:val="24"/>
+                <w:lang w:eastAsia="ru-RU"/>
+              </w:rPr>
+            </w:pPr>
+            <w:r>
+              <w:rPr>
+                <w:rFonts w:ascii="Times New Roman" w:eastAsia="Times New Roman" w:hAnsi="Times New Roman" w:cs="Times New Roman"/>
+                <w:sz w:val="24"/>
+                <w:szCs w:val="24"/>
+                <w:lang w:eastAsia="ru-RU"/>
+              </w:rPr>
+              <w:t>Шило Ю.С.</w:t>
+            </w:r>
+          </w:p>
+        </w:tc>
+      </w:tr>
+      <w:tr>
+        <w:tc>
+          <w:tcPr>
+            <w:tcW w:w="5859" w:type="dxa"/>
+          </w:tcPr>
+          <w:p>
+            <w:pPr>
+              <w:widowControl w:val="0"/>
+              <w:spacing w:after="0" w:line="240" w:lineRule="auto"/>
+              <w:rPr>
+                <w:rFonts w:ascii="Times New Roman" w:eastAsia="Times New Roman" w:hAnsi="Times New Roman" w:cs="Times New Roman"/>
+                <w:sz w:val="16"/>
+                <w:szCs w:val="16"/>
+                <w:lang w:eastAsia="ru-RU"/>
+              </w:rPr>
+            </w:pPr>
+          </w:p>
+          <w:p>
+            <w:pPr>
+              <w:widowControl w:val="0"/>
+              <w:spacing w:after="0" w:line="240" w:lineRule="auto"/>
+              <w:rPr>
+                <w:rFonts w:ascii="Times New Roman" w:eastAsia="Times New Roman" w:hAnsi="Times New Roman" w:cs="Times New Roman"/>
+                <w:sz w:val="24"/>
+                <w:szCs w:val="24"/>
+                <w:lang w:eastAsia="ru-RU"/>
+              </w:rPr>
+            </w:pPr>
+            <w:r>
+              <w:rPr>
+                <w:rFonts w:ascii="Times New Roman" w:eastAsia="Times New Roman" w:hAnsi="Times New Roman" w:cs="Times New Roman"/>
+                <w:sz w:val="24"/>
+                <w:szCs w:val="24"/>
+                <w:lang w:eastAsia="ru-RU"/>
+              </w:rPr>
+              <w:t>Принял преподаватель</w:t>
+            </w:r>
+          </w:p>
+          <w:p>
+            <w:pPr>
+              <w:widowControl w:val="0"/>
+              <w:spacing w:after="0" w:line="240" w:lineRule="auto"/>
+              <w:rPr>
+                <w:rFonts w:ascii="Times New Roman" w:eastAsia="Times New Roman" w:hAnsi="Times New Roman" w:cs="Times New Roman"/>
+                <w:color w:val="FF0000"/>
+                <w:sz w:val="20"/>
+                <w:szCs w:val="20"/>
+                <w:lang w:eastAsia="ru-RU"/>
+              </w:rPr>
+            </w:pPr>
+          </w:p>
+        </w:tc>
+        <w:tc>
+          <w:tcPr>
+            <w:tcW w:w="3214" w:type="dxa"/>
+          </w:tcPr>
+          <w:p>
+            <w:pPr>
+              <w:widowControl w:val="0"/>
+              <w:shd w:val="clear" w:color="auto" w:fill="FFFFFF"/>
+              <w:spacing w:after="0" w:line="240" w:lineRule="auto"/>
+              <w:jc w:val="center"/>
+              <w:rPr>
+                <w:rFonts w:ascii="Times New Roman" w:eastAsia="Times New Roman" w:hAnsi="Times New Roman" w:cs="Times New Roman"/>
+                <w:i/>
+                <w:sz w:val="24"/>
+                <w:szCs w:val="24"/>
+                <w:lang w:eastAsia="ru-RU"/>
+              </w:rPr>
+            </w:pPr>
+          </w:p>
+          <w:p>
+            <w:pPr>
+              <w:widowControl w:val="0"/>
+              <w:shd w:val="clear" w:color="auto" w:fill="FFFFFF"/>
+              <w:spacing w:after="0" w:line="240" w:lineRule="auto"/>
+              <w:ind w:firstLine="1373"/>
+              <w:rPr>
+                <w:rFonts w:ascii="Times New Roman" w:eastAsia="Times New Roman" w:hAnsi="Times New Roman" w:cs="Times New Roman"/>
+                <w:b/>
+                <w:sz w:val="24"/>
+                <w:szCs w:val="24"/>
+                <w:lang w:eastAsia="ru-RU"/>
+              </w:rPr>
+            </w:pPr>
+            <w:r>
+              <w:rPr>
+                <w:rFonts w:ascii="Times New Roman" w:eastAsia="Times New Roman" w:hAnsi="Times New Roman" w:cs="Times New Roman"/>
+                <w:sz w:val="24"/>
+                <w:szCs w:val="24"/>
+                <w:lang w:eastAsia="ru-RU"/>
+              </w:rPr>
+              <w:t>Рысин М.Л.</w:t>
+            </w:r>
+          </w:p>
+        </w:tc>
+      </w:tr>
+    </w:tbl>
+    <w:p>
+      <w:pPr>
+        <w:widowControl w:val="0"/>
+        <w:shd w:val="clear" w:color="auto" w:fill="FFFFFF"/>
+        <w:spacing w:after="0" w:line="240" w:lineRule="auto"/>
+        <w:jc w:val="center"/>
+        <w:rPr>
+          <w:rFonts w:ascii="Times New Roman" w:eastAsia="Times New Roman" w:hAnsi="Times New Roman" w:cs="Times New Roman"/>
+          <w:b/>
+          <w:sz w:val="34"/>
+          <w:szCs w:val="34"/>
+          <w:lang w:eastAsia="ru-RU"/>
+        </w:rPr>
+      </w:pPr>
+    </w:p>
+    <w:tbl>
+      <w:tblPr>
+        <w:tblW w:w="9355" w:type="dxa"/>
+        <w:tblLayout w:type="fixed"/>
+        <w:tblLook w:val="00A0" w:firstRow="1" w:lastRow="0" w:firstColumn="1" w:lastColumn="0" w:noHBand="0" w:noVBand="0"/>
+      </w:tblPr>
+      <w:tblGrid>
+        <w:gridCol w:w="3417"/>
+        <w:gridCol w:w="3329"/>
+        <w:gridCol w:w="2609"/>
+      </w:tblGrid>
+      <w:tr>
+        <w:tc>
+          <w:tcPr>
+            <w:tcW w:w="3417" w:type="dxa"/>
+            <w:vAlign w:val="center"/>
+          </w:tcPr>
+          <w:p>
+            <w:pPr>
+              <w:widowControl w:val="0"/>
+              <w:spacing w:after="0" w:line="240" w:lineRule="auto"/>
+              <w:jc w:val="center"/>
+              <w:rPr>
+                <w:rFonts w:ascii="Times New Roman" w:eastAsia="Times New Roman" w:hAnsi="Times New Roman" w:cs="Times New Roman"/>
+                <w:sz w:val="20"/>
+                <w:szCs w:val="20"/>
+                <w:lang w:eastAsia="ru-RU"/>
+              </w:rPr>
+            </w:pPr>
+            <w:r>
+              <w:rPr>
+                <w:rFonts w:ascii="Times New Roman" w:eastAsia="Times New Roman" w:hAnsi="Times New Roman" w:cs="Times New Roman"/>
+                <w:sz w:val="20"/>
+                <w:szCs w:val="20"/>
+                <w:lang w:eastAsia="ru-RU"/>
+              </w:rPr>
+              <w:t>Лабораторная работа выполнена</w:t>
+            </w:r>
+          </w:p>
+        </w:tc>
+        <w:tc>
+          <w:tcPr>
+            <w:tcW w:w="3329" w:type="dxa"/>
+            <w:vAlign w:val="center"/>
+          </w:tcPr>
+          <w:p>
+            <w:pPr>
+              <w:widowControl w:val="0"/>
+              <w:spacing w:after="0" w:line="240" w:lineRule="auto"/>
+              <w:jc w:val="center"/>
+              <w:rPr>
+                <w:rFonts w:ascii="Times New Roman" w:eastAsia="Times New Roman" w:hAnsi="Times New Roman" w:cs="Times New Roman"/>
+                <w:sz w:val="20"/>
+                <w:szCs w:val="20"/>
+                <w:lang w:eastAsia="ru-RU"/>
+              </w:rPr>
+            </w:pPr>
+            <w:r>
+              <w:rPr>
+                <w:rFonts w:ascii="Times New Roman" w:eastAsia="Times New Roman" w:hAnsi="Times New Roman" w:cs="Times New Roman"/>
+                <w:sz w:val="20"/>
+                <w:szCs w:val="20"/>
+                <w:lang w:eastAsia="ru-RU"/>
+              </w:rPr>
+              <w:t>«_</w:t>
+            </w:r>
+            <w:proofErr w:type="gramStart"/>
+            <w:r>
+              <w:rPr>
+                <w:rFonts w:ascii="Times New Roman" w:eastAsia="Times New Roman" w:hAnsi="Times New Roman" w:cs="Times New Roman"/>
+                <w:sz w:val="20"/>
+                <w:szCs w:val="20"/>
+                <w:lang w:eastAsia="ru-RU"/>
+              </w:rPr>
+              <w:t>_»_</w:t>
+            </w:r>
+            <w:proofErr w:type="gramEnd"/>
+            <w:r>
+              <w:rPr>
+                <w:rFonts w:ascii="Times New Roman" w:eastAsia="Times New Roman" w:hAnsi="Times New Roman" w:cs="Times New Roman"/>
+                <w:sz w:val="20"/>
+                <w:szCs w:val="20"/>
+                <w:lang w:eastAsia="ru-RU"/>
+              </w:rPr>
+              <w:t>______20</w:t>
+            </w:r>
+            <w:r>
+              <w:rPr>
+                <w:rFonts w:ascii="Times New Roman" w:eastAsia="Times New Roman" w:hAnsi="Times New Roman" w:cs="Times New Roman"/>
+                <w:sz w:val="20"/>
+                <w:szCs w:val="20"/>
+                <w:lang w:val="en-US" w:eastAsia="ru-RU"/>
+              </w:rPr>
+              <w:t>2</w:t>
+            </w:r>
+            <w:r>
+              <w:rPr>
+                <w:rFonts w:ascii="Times New Roman" w:eastAsia="Times New Roman" w:hAnsi="Times New Roman" w:cs="Times New Roman"/>
+                <w:sz w:val="20"/>
+                <w:szCs w:val="20"/>
+                <w:lang w:eastAsia="ru-RU"/>
+              </w:rPr>
+              <w:t>__ г.</w:t>
+            </w:r>
+          </w:p>
+        </w:tc>
+        <w:tc>
+          <w:tcPr>
+            <w:tcW w:w="2609" w:type="dxa"/>
+          </w:tcPr>
+          <w:p>
+            <w:pPr>
+              <w:widowControl w:val="0"/>
+              <w:spacing w:after="0" w:line="240" w:lineRule="auto"/>
+              <w:rPr>
+                <w:rFonts w:ascii="Times New Roman" w:eastAsia="Times New Roman" w:hAnsi="Times New Roman" w:cs="Times New Roman"/>
+                <w:i/>
+                <w:sz w:val="20"/>
+                <w:szCs w:val="20"/>
+                <w:lang w:eastAsia="ru-RU"/>
+              </w:rPr>
+            </w:pPr>
+          </w:p>
+          <w:p>
+            <w:pPr>
+              <w:widowControl w:val="0"/>
+              <w:spacing w:after="0" w:line="240" w:lineRule="auto"/>
+              <w:jc w:val="center"/>
+              <w:rPr>
+                <w:rFonts w:ascii="Times New Roman" w:eastAsia="Times New Roman" w:hAnsi="Times New Roman" w:cs="Times New Roman"/>
+                <w:i/>
+                <w:sz w:val="20"/>
+                <w:szCs w:val="20"/>
+                <w:lang w:eastAsia="ru-RU"/>
+              </w:rPr>
+            </w:pPr>
+            <w:r>
+              <w:rPr>
+                <w:rFonts w:ascii="Times New Roman" w:eastAsia="Times New Roman" w:hAnsi="Times New Roman" w:cs="Times New Roman"/>
+                <w:i/>
+                <w:sz w:val="20"/>
+                <w:szCs w:val="20"/>
+                <w:lang w:eastAsia="ru-RU"/>
+              </w:rPr>
+              <w:t>(подпись студента)</w:t>
+            </w:r>
+          </w:p>
+        </w:tc>
+      </w:tr>
+      <w:tr>
+        <w:tc>
+          <w:tcPr>
+            <w:tcW w:w="3417" w:type="dxa"/>
+          </w:tcPr>
+          <w:p>
+            <w:pPr>
+              <w:widowControl w:val="0"/>
+              <w:spacing w:after="0" w:line="240" w:lineRule="auto"/>
+              <w:jc w:val="center"/>
+              <w:rPr>
+                <w:rFonts w:ascii="Times New Roman" w:eastAsia="Times New Roman" w:hAnsi="Times New Roman" w:cs="Times New Roman"/>
+                <w:sz w:val="20"/>
+                <w:szCs w:val="20"/>
+                <w:lang w:eastAsia="ru-RU"/>
+              </w:rPr>
+            </w:pPr>
+          </w:p>
+        </w:tc>
+        <w:tc>
+          <w:tcPr>
+            <w:tcW w:w="3329" w:type="dxa"/>
+          </w:tcPr>
+          <w:p>
+            <w:pPr>
+              <w:widowControl w:val="0"/>
+              <w:spacing w:after="0" w:line="240" w:lineRule="auto"/>
+              <w:jc w:val="center"/>
+              <w:rPr>
+                <w:rFonts w:ascii="Times New Roman" w:eastAsia="Times New Roman" w:hAnsi="Times New Roman" w:cs="Times New Roman"/>
+                <w:i/>
+                <w:sz w:val="20"/>
+                <w:szCs w:val="20"/>
+                <w:lang w:eastAsia="ru-RU"/>
+              </w:rPr>
+            </w:pPr>
+          </w:p>
+        </w:tc>
+        <w:tc>
+          <w:tcPr>
+            <w:tcW w:w="2609" w:type="dxa"/>
+          </w:tcPr>
+          <w:p>
+            <w:pPr>
+              <w:widowControl w:val="0"/>
+              <w:spacing w:after="0" w:line="240" w:lineRule="auto"/>
+              <w:jc w:val="center"/>
+              <w:rPr>
+                <w:rFonts w:ascii="Times New Roman" w:eastAsia="Times New Roman" w:hAnsi="Times New Roman" w:cs="Times New Roman"/>
+                <w:sz w:val="20"/>
+                <w:szCs w:val="20"/>
+                <w:lang w:eastAsia="ru-RU"/>
+              </w:rPr>
+            </w:pPr>
+          </w:p>
+        </w:tc>
+      </w:tr>
+      <w:tr>
+        <w:tc>
+          <w:tcPr>
+            <w:tcW w:w="3417" w:type="dxa"/>
+            <w:vAlign w:val="center"/>
+          </w:tcPr>
+          <w:p>
+            <w:pPr>
+              <w:widowControl w:val="0"/>
+              <w:spacing w:after="0" w:line="240" w:lineRule="auto"/>
+              <w:jc w:val="center"/>
+              <w:rPr>
+                <w:rFonts w:ascii="Times New Roman" w:eastAsia="Times New Roman" w:hAnsi="Times New Roman" w:cs="Times New Roman"/>
+                <w:sz w:val="20"/>
+                <w:szCs w:val="20"/>
+                <w:lang w:eastAsia="ru-RU"/>
+              </w:rPr>
+            </w:pPr>
+          </w:p>
+          <w:p>
+            <w:pPr>
+              <w:widowControl w:val="0"/>
+              <w:spacing w:after="0" w:line="240" w:lineRule="auto"/>
+              <w:jc w:val="center"/>
+              <w:rPr>
+                <w:rFonts w:ascii="Times New Roman" w:eastAsia="Times New Roman" w:hAnsi="Times New Roman" w:cs="Times New Roman"/>
+                <w:sz w:val="20"/>
+                <w:szCs w:val="20"/>
+                <w:lang w:eastAsia="ru-RU"/>
+              </w:rPr>
+            </w:pPr>
+            <w:r>
+              <w:rPr>
+                <w:rFonts w:ascii="Times New Roman" w:eastAsia="Times New Roman" w:hAnsi="Times New Roman" w:cs="Times New Roman"/>
+                <w:sz w:val="20"/>
+                <w:szCs w:val="20"/>
+                <w:lang w:eastAsia="ru-RU"/>
+              </w:rPr>
+              <w:t>«Зачтено»</w:t>
+            </w:r>
+          </w:p>
+        </w:tc>
+        <w:tc>
+          <w:tcPr>
+            <w:tcW w:w="3329" w:type="dxa"/>
+            <w:vAlign w:val="center"/>
+          </w:tcPr>
+          <w:p>
+            <w:pPr>
+              <w:widowControl w:val="0"/>
+              <w:spacing w:after="0" w:line="240" w:lineRule="auto"/>
+              <w:jc w:val="center"/>
+              <w:rPr>
+                <w:rFonts w:ascii="Times New Roman" w:eastAsia="Times New Roman" w:hAnsi="Times New Roman" w:cs="Times New Roman"/>
+                <w:sz w:val="20"/>
+                <w:szCs w:val="20"/>
+                <w:lang w:eastAsia="ru-RU"/>
+              </w:rPr>
+            </w:pPr>
+          </w:p>
+          <w:p>
+            <w:pPr>
+              <w:widowControl w:val="0"/>
+              <w:spacing w:after="0" w:line="240" w:lineRule="auto"/>
+              <w:jc w:val="center"/>
+              <w:rPr>
+                <w:rFonts w:ascii="Times New Roman" w:eastAsia="Times New Roman" w:hAnsi="Times New Roman" w:cs="Times New Roman"/>
+                <w:sz w:val="20"/>
+                <w:szCs w:val="20"/>
+                <w:lang w:eastAsia="ru-RU"/>
+              </w:rPr>
+            </w:pPr>
+            <w:r>
+              <w:rPr>
+                <w:rFonts w:ascii="Times New Roman" w:eastAsia="Times New Roman" w:hAnsi="Times New Roman" w:cs="Times New Roman"/>
+                <w:sz w:val="20"/>
+                <w:szCs w:val="20"/>
+                <w:lang w:eastAsia="ru-RU"/>
+              </w:rPr>
+              <w:t>«_</w:t>
+            </w:r>
+            <w:proofErr w:type="gramStart"/>
+            <w:r>
+              <w:rPr>
+                <w:rFonts w:ascii="Times New Roman" w:eastAsia="Times New Roman" w:hAnsi="Times New Roman" w:cs="Times New Roman"/>
+                <w:sz w:val="20"/>
+                <w:szCs w:val="20"/>
+                <w:lang w:eastAsia="ru-RU"/>
+              </w:rPr>
+              <w:t>_»_</w:t>
+            </w:r>
+            <w:proofErr w:type="gramEnd"/>
+            <w:r>
+              <w:rPr>
+                <w:rFonts w:ascii="Times New Roman" w:eastAsia="Times New Roman" w:hAnsi="Times New Roman" w:cs="Times New Roman"/>
+                <w:sz w:val="20"/>
+                <w:szCs w:val="20"/>
+                <w:lang w:eastAsia="ru-RU"/>
+              </w:rPr>
+              <w:t>______20</w:t>
+            </w:r>
+            <w:r>
+              <w:rPr>
+                <w:rFonts w:ascii="Times New Roman" w:eastAsia="Times New Roman" w:hAnsi="Times New Roman" w:cs="Times New Roman"/>
+                <w:sz w:val="20"/>
+                <w:szCs w:val="20"/>
+                <w:lang w:val="en-US" w:eastAsia="ru-RU"/>
+              </w:rPr>
+              <w:t>2</w:t>
+            </w:r>
+            <w:r>
+              <w:rPr>
+                <w:rFonts w:ascii="Times New Roman" w:eastAsia="Times New Roman" w:hAnsi="Times New Roman" w:cs="Times New Roman"/>
+                <w:sz w:val="20"/>
+                <w:szCs w:val="20"/>
+                <w:lang w:eastAsia="ru-RU"/>
+              </w:rPr>
+              <w:t>__ г.</w:t>
+            </w:r>
+          </w:p>
+        </w:tc>
+        <w:tc>
+          <w:tcPr>
+            <w:tcW w:w="2609" w:type="dxa"/>
+          </w:tcPr>
+          <w:p>
+            <w:pPr>
+              <w:widowControl w:val="0"/>
+              <w:spacing w:after="0" w:line="240" w:lineRule="auto"/>
+              <w:rPr>
+                <w:rFonts w:ascii="Times New Roman" w:eastAsia="Times New Roman" w:hAnsi="Times New Roman" w:cs="Times New Roman"/>
+                <w:i/>
+                <w:sz w:val="20"/>
+                <w:szCs w:val="20"/>
+                <w:lang w:eastAsia="ru-RU"/>
+              </w:rPr>
+            </w:pPr>
+          </w:p>
+          <w:p>
+            <w:pPr>
+              <w:widowControl w:val="0"/>
+              <w:spacing w:after="0" w:line="240" w:lineRule="auto"/>
+              <w:jc w:val="center"/>
+              <w:rPr>
+                <w:rFonts w:ascii="Times New Roman" w:eastAsia="Times New Roman" w:hAnsi="Times New Roman" w:cs="Times New Roman"/>
+                <w:i/>
+                <w:sz w:val="20"/>
+                <w:szCs w:val="20"/>
+                <w:lang w:eastAsia="ru-RU"/>
+              </w:rPr>
+            </w:pPr>
+            <w:r>
+              <w:rPr>
+                <w:rFonts w:ascii="Times New Roman" w:eastAsia="Times New Roman" w:hAnsi="Times New Roman" w:cs="Times New Roman"/>
+                <w:i/>
+                <w:sz w:val="20"/>
+                <w:szCs w:val="20"/>
+                <w:lang w:eastAsia="ru-RU"/>
+              </w:rPr>
+              <w:t xml:space="preserve"> (подпись руководителя)</w:t>
+            </w:r>
+          </w:p>
+        </w:tc>
+      </w:tr>
+    </w:tbl>
+    <w:p>
+      <w:pPr>
+        <w:widowControl w:val="0"/>
+        <w:shd w:val="clear" w:color="auto" w:fill="FFFFFF"/>
+        <w:spacing w:after="0" w:line="240" w:lineRule="auto"/>
+        <w:jc w:val="center"/>
+        <w:rPr>
+          <w:rFonts w:ascii="Times New Roman" w:eastAsia="Times New Roman" w:hAnsi="Times New Roman" w:cs="Times New Roman"/>
+          <w:b/>
+          <w:sz w:val="34"/>
+          <w:szCs w:val="34"/>
+          <w:lang w:eastAsia="ru-RU"/>
+        </w:rPr>
+      </w:pPr>
+    </w:p>
+    <w:p>
+      <w:pPr>
+        <w:widowControl w:val="0"/>
+        <w:shd w:val="clear" w:color="auto" w:fill="FFFFFF"/>
+        <w:spacing w:after="0" w:line="240" w:lineRule="auto"/>
+        <w:jc w:val="center"/>
+        <w:rPr>
+          <w:rFonts w:ascii="Times New Roman" w:eastAsia="Times New Roman" w:hAnsi="Times New Roman" w:cs="Times New Roman"/>
+          <w:b/>
+          <w:sz w:val="34"/>
+          <w:szCs w:val="34"/>
+          <w:lang w:eastAsia="ru-RU"/>
+        </w:rPr>
+      </w:pPr>
+    </w:p>
+    <w:p>
+      <w:pPr>
+        <w:widowControl w:val="0"/>
+        <w:shd w:val="clear" w:color="auto" w:fill="FFFFFF"/>
+        <w:spacing w:after="0" w:line="240" w:lineRule="auto"/>
+        <w:jc w:val="center"/>
+        <w:rPr>
+          <w:rFonts w:ascii="Times New Roman" w:eastAsia="Times New Roman" w:hAnsi="Times New Roman" w:cs="Times New Roman"/>
+          <w:sz w:val="24"/>
+          <w:szCs w:val="24"/>
+          <w:lang w:eastAsia="ru-RU"/>
+        </w:rPr>
+      </w:pPr>
+    </w:p>
+    <w:p>
+      <w:pPr>
+        <w:widowControl w:val="0"/>
+        <w:shd w:val="clear" w:color="auto" w:fill="FFFFFF"/>
+        <w:spacing w:after="0" w:line="240" w:lineRule="auto"/>
+        <w:jc w:val="center"/>
+        <w:rPr>
+          <w:rFonts w:ascii="Times New Roman" w:eastAsia="Times New Roman" w:hAnsi="Times New Roman" w:cs="Times New Roman"/>
+          <w:sz w:val="24"/>
+          <w:szCs w:val="24"/>
+          <w:lang w:val="en-US" w:eastAsia="ru-RU"/>
+        </w:rPr>
+      </w:pPr>
+      <w:r>
+        <w:rPr>
+          <w:rFonts w:ascii="Times New Roman" w:eastAsia="Times New Roman" w:hAnsi="Times New Roman" w:cs="Times New Roman"/>
+          <w:sz w:val="24"/>
+          <w:szCs w:val="24"/>
+          <w:lang w:eastAsia="ru-RU"/>
+        </w:rPr>
+        <w:t>Москва 202</w:t>
+      </w:r>
+      <w:r>
+        <w:rPr>
+          <w:rFonts w:ascii="Times New Roman" w:eastAsia="Times New Roman" w:hAnsi="Times New Roman" w:cs="Times New Roman"/>
+          <w:sz w:val="24"/>
+          <w:szCs w:val="24"/>
+          <w:lang w:val="en-US" w:eastAsia="ru-RU"/>
+        </w:rPr>
+        <w:t>4</w:t>
+      </w:r>
+    </w:p>
+    <w:p>
+      <w:pPr>
+        <w:spacing w:after="0" w:line="360" w:lineRule="auto"/>
+        <w:jc w:val="both"/>
+        <w:rPr>
+          <w:rFonts w:ascii="Times New Roman" w:hAnsi="Times New Roman" w:cs="Times New Roman"/>
+          <w:b/>
+          <w:bCs/>
+          <w:sz w:val="28"/>
+          <w:szCs w:val="28"/>
+        </w:rPr>
+      </w:pPr>
+      <w:r>
+        <w:rPr>
+          <w:rFonts w:ascii="Times New Roman" w:hAnsi="Times New Roman" w:cs="Times New Roman"/>
+          <w:b/>
+          <w:bCs/>
+          <w:sz w:val="28"/>
+          <w:szCs w:val="28"/>
+        </w:rPr>
+        <w:lastRenderedPageBreak/>
+        <w:t>ЦЕЛЬ РАБОТЫ</w:t>
+      </w:r>
+    </w:p>
+    <w:p>
+      <w:pPr>
+        <w:spacing w:after="0" w:line="360" w:lineRule="auto"/>
+        <w:ind w:firstLine="708"/>
+        <w:jc w:val="both"/>
+        <w:rPr>
+          <w:rFonts w:ascii="Times New Roman" w:hAnsi="Times New Roman" w:cs="Times New Roman"/>
+          <w:sz w:val="28"/>
+          <w:szCs w:val="28"/>
+        </w:rPr>
+      </w:pPr>
+      <w:r>
+        <w:rPr>
+          <w:rFonts w:ascii="Times New Roman" w:hAnsi="Times New Roman" w:cs="Times New Roman"/>
+          <w:sz w:val="28"/>
+          <w:szCs w:val="28"/>
+        </w:rPr>
+        <w:t>О</w:t>
+      </w:r>
+      <w:r>
+        <w:rPr>
+          <w:rFonts w:ascii="Times New Roman" w:hAnsi="Times New Roman" w:cs="Times New Roman"/>
+          <w:sz w:val="28"/>
+          <w:szCs w:val="28"/>
+        </w:rPr>
+        <w:t xml:space="preserve">своить приёмы реализации навигации в </w:t>
+      </w:r>
+      <w:proofErr w:type="spellStart"/>
+      <w:r>
+        <w:rPr>
+          <w:rFonts w:ascii="Times New Roman" w:hAnsi="Times New Roman" w:cs="Times New Roman"/>
+          <w:sz w:val="28"/>
+          <w:szCs w:val="28"/>
+        </w:rPr>
+        <w:t>Android</w:t>
+      </w:r>
+      <w:proofErr w:type="spellEnd"/>
+      <w:r>
+        <w:rPr>
+          <w:rFonts w:ascii="Times New Roman" w:hAnsi="Times New Roman" w:cs="Times New Roman"/>
+          <w:sz w:val="28"/>
+          <w:szCs w:val="28"/>
+        </w:rPr>
+        <w:t xml:space="preserve">-приложений с фрагментами с помощью библиотеки </w:t>
+      </w:r>
+      <w:proofErr w:type="spellStart"/>
+      <w:r>
+        <w:rPr>
+          <w:rFonts w:ascii="Times New Roman" w:hAnsi="Times New Roman" w:cs="Times New Roman"/>
+          <w:sz w:val="28"/>
+          <w:szCs w:val="28"/>
+        </w:rPr>
+        <w:t>AndroisX</w:t>
+      </w:r>
+      <w:proofErr w:type="spellEnd"/>
+      <w:r>
+        <w:rPr>
+          <w:rFonts w:ascii="Times New Roman" w:hAnsi="Times New Roman" w:cs="Times New Roman"/>
+          <w:sz w:val="28"/>
+          <w:szCs w:val="28"/>
+        </w:rPr>
+        <w:t xml:space="preserve"> </w:t>
+      </w:r>
+      <w:proofErr w:type="spellStart"/>
+      <w:r>
+        <w:rPr>
+          <w:rFonts w:ascii="Times New Roman" w:hAnsi="Times New Roman" w:cs="Times New Roman"/>
+          <w:sz w:val="28"/>
+          <w:szCs w:val="28"/>
+        </w:rPr>
+        <w:t>Navigation</w:t>
+      </w:r>
+      <w:proofErr w:type="spellEnd"/>
+      <w:r>
+        <w:rPr>
+          <w:rFonts w:ascii="Times New Roman" w:hAnsi="Times New Roman" w:cs="Times New Roman"/>
+          <w:sz w:val="28"/>
+          <w:szCs w:val="28"/>
+        </w:rPr>
+        <w:t xml:space="preserve"> на языке Java.</w:t>
+      </w:r>
+      <w:r>
+        <w:rPr>
+          <w:rFonts w:ascii="Times New Roman" w:hAnsi="Times New Roman" w:cs="Times New Roman"/>
+          <w:sz w:val="28"/>
+          <w:szCs w:val="28"/>
+        </w:rPr>
+        <w:cr/>
+      </w:r>
+    </w:p>
     <w:p>
       <w:pPr>
         <w:spacing w:after="0" w:line="360" w:lineRule="auto"/>
@@ -227,7 +2065,7 @@
                     <pic:cNvPicPr/>
                   </pic:nvPicPr>
                   <pic:blipFill>
-                    <a:blip r:embed="rId5"/>
+                    <a:blip r:embed="rId6"/>
                     <a:stretch>
                       <a:fillRect/>
                     </a:stretch>
@@ -414,7 +2252,7 @@
                     <pic:cNvPicPr/>
                   </pic:nvPicPr>
                   <pic:blipFill>
-                    <a:blip r:embed="rId6"/>
+                    <a:blip r:embed="rId7"/>
                     <a:stretch>
                       <a:fillRect/>
                     </a:stretch>
@@ -500,6 +2338,7 @@
           <w:sz w:val="28"/>
           <w:szCs w:val="28"/>
         </w:rPr>
+        <w:lastRenderedPageBreak/>
         <w:t>Запустим наше приложение на виртуальном устройстве</w:t>
       </w:r>
       <w:r>
@@ -529,7 +2368,6 @@
           <w:sz w:val="28"/>
           <w:szCs w:val="28"/>
         </w:rPr>
-        <w:lastRenderedPageBreak/>
         <w:drawing>
           <wp:inline distT="0" distB="0" distL="0" distR="0" wp14:anchorId="5AFCE657" wp14:editId="4C98827D">
             <wp:extent cx="2626987" cy="5400000"/>
@@ -546,7 +2384,7 @@
                     <pic:cNvPicPr/>
                   </pic:nvPicPr>
                   <pic:blipFill>
-                    <a:blip r:embed="rId7"/>
+                    <a:blip r:embed="rId8"/>
                     <a:stretch>
                       <a:fillRect/>
                     </a:stretch>
@@ -683,6 +2521,7 @@
           <w:szCs w:val="28"/>
           <w:lang w:val="en-US"/>
         </w:rPr>
+        <w:lastRenderedPageBreak/>
         <w:drawing>
           <wp:inline distT="0" distB="0" distL="0" distR="0" wp14:anchorId="1B353FDB" wp14:editId="22C218ED">
             <wp:extent cx="5400000" cy="2336056"/>
@@ -699,7 +2538,7 @@
                     <pic:cNvPicPr/>
                   </pic:nvPicPr>
                   <pic:blipFill>
-                    <a:blip r:embed="rId8"/>
+                    <a:blip r:embed="rId9"/>
                     <a:stretch>
                       <a:fillRect/>
                     </a:stretch>
@@ -826,7 +2665,6 @@
           <w:sz w:val="28"/>
           <w:szCs w:val="28"/>
         </w:rPr>
-        <w:lastRenderedPageBreak/>
         <w:t xml:space="preserve">В классе главного </w:t>
       </w:r>
       <w:proofErr w:type="spellStart"/>
@@ -993,6 +2831,7 @@
           <w:szCs w:val="28"/>
           <w:lang w:val="en-US"/>
         </w:rPr>
+        <w:lastRenderedPageBreak/>
         <w:drawing>
           <wp:inline distT="0" distB="0" distL="0" distR="0" wp14:anchorId="45E2991A" wp14:editId="40C301C3">
             <wp:extent cx="5400000" cy="6130775"/>
@@ -1009,7 +2848,7 @@
                     <pic:cNvPicPr/>
                   </pic:nvPicPr>
                   <pic:blipFill>
-                    <a:blip r:embed="rId9"/>
+                    <a:blip r:embed="rId10"/>
                     <a:stretch>
                       <a:fillRect/>
                     </a:stretch>
@@ -1095,28 +2934,28 @@
           <w:sz w:val="28"/>
           <w:szCs w:val="28"/>
         </w:rPr>
+        <w:t>Запустим наше приложение на виртуальном устройстве. Отображение на устройстве предоставлено на рисунке 2.3.</w:t>
+      </w:r>
+    </w:p>
+    <w:p>
+      <w:pPr>
+        <w:spacing w:after="0" w:line="240" w:lineRule="auto"/>
+        <w:ind w:firstLine="709"/>
+        <w:jc w:val="center"/>
+        <w:rPr>
+          <w:rFonts w:ascii="Times New Roman" w:hAnsi="Times New Roman" w:cs="Times New Roman"/>
+          <w:sz w:val="28"/>
+          <w:szCs w:val="28"/>
+        </w:rPr>
+      </w:pPr>
+      <w:r>
+        <w:rPr>
+          <w:rFonts w:ascii="Times New Roman" w:hAnsi="Times New Roman" w:cs="Times New Roman"/>
+          <w:noProof/>
+          <w:sz w:val="28"/>
+          <w:szCs w:val="28"/>
+        </w:rPr>
         <w:lastRenderedPageBreak/>
-        <w:t>Запустим наше приложение на виртуальном устройстве. Отображение на устройстве предоставлено на рисунке 2.3.</w:t>
-      </w:r>
-    </w:p>
-    <w:p>
-      <w:pPr>
-        <w:spacing w:after="0" w:line="240" w:lineRule="auto"/>
-        <w:ind w:firstLine="709"/>
-        <w:jc w:val="center"/>
-        <w:rPr>
-          <w:rFonts w:ascii="Times New Roman" w:hAnsi="Times New Roman" w:cs="Times New Roman"/>
-          <w:sz w:val="28"/>
-          <w:szCs w:val="28"/>
-        </w:rPr>
-      </w:pPr>
-      <w:r>
-        <w:rPr>
-          <w:rFonts w:ascii="Times New Roman" w:hAnsi="Times New Roman" w:cs="Times New Roman"/>
-          <w:noProof/>
-          <w:sz w:val="28"/>
-          <w:szCs w:val="28"/>
-        </w:rPr>
         <w:drawing>
           <wp:inline distT="0" distB="0" distL="0" distR="0" wp14:anchorId="20A71176" wp14:editId="1E27445C">
             <wp:extent cx="2626987" cy="5400000"/>
@@ -1133,7 +2972,7 @@
                     <pic:cNvPicPr/>
                   </pic:nvPicPr>
                   <pic:blipFill>
-                    <a:blip r:embed="rId10"/>
+                    <a:blip r:embed="rId11"/>
                     <a:stretch>
                       <a:fillRect/>
                     </a:stretch>
@@ -1366,7 +3205,7 @@
                     <pic:cNvPicPr/>
                   </pic:nvPicPr>
                   <pic:blipFill>
-                    <a:blip r:embed="rId11"/>
+                    <a:blip r:embed="rId12"/>
                     <a:stretch>
                       <a:fillRect/>
                     </a:stretch>
@@ -1548,7 +3387,7 @@
                     <pic:cNvPicPr/>
                   </pic:nvPicPr>
                   <pic:blipFill>
-                    <a:blip r:embed="rId12"/>
+                    <a:blip r:embed="rId13"/>
                     <a:stretch>
                       <a:fillRect/>
                     </a:stretch>
@@ -1672,7 +3511,7 @@
                     <pic:cNvPicPr/>
                   </pic:nvPicPr>
                   <pic:blipFill>
-                    <a:blip r:embed="rId13"/>
+                    <a:blip r:embed="rId14"/>
                     <a:stretch>
                       <a:fillRect/>
                     </a:stretch>
@@ -2057,7 +3896,7 @@
                     <pic:cNvPicPr/>
                   </pic:nvPicPr>
                   <pic:blipFill>
-                    <a:blip r:embed="rId14"/>
+                    <a:blip r:embed="rId15"/>
                     <a:stretch>
                       <a:fillRect/>
                     </a:stretch>
@@ -2179,7 +4018,7 @@
                     <pic:cNvPicPr/>
                   </pic:nvPicPr>
                   <pic:blipFill>
-                    <a:blip r:embed="rId15"/>
+                    <a:blip r:embed="rId16"/>
                     <a:stretch>
                       <a:fillRect/>
                     </a:stretch>
@@ -2292,7 +4131,7 @@
                     <pic:cNvPicPr/>
                   </pic:nvPicPr>
                   <pic:blipFill>
-                    <a:blip r:embed="rId16"/>
+                    <a:blip r:embed="rId17"/>
                     <a:stretch>
                       <a:fillRect/>
                     </a:stretch>
@@ -2513,7 +4352,7 @@
                     <pic:cNvPicPr/>
                   </pic:nvPicPr>
                   <pic:blipFill>
-                    <a:blip r:embed="rId17"/>
+                    <a:blip r:embed="rId18"/>
                     <a:stretch>
                       <a:fillRect/>
                     </a:stretch>
@@ -2668,7 +4507,7 @@
                     <pic:cNvPicPr/>
                   </pic:nvPicPr>
                   <pic:blipFill>
-                    <a:blip r:embed="rId18"/>
+                    <a:blip r:embed="rId19"/>
                     <a:stretch>
                       <a:fillRect/>
                     </a:stretch>
@@ -2805,7 +4644,7 @@
                     <pic:cNvPicPr/>
                   </pic:nvPicPr>
                   <pic:blipFill>
-                    <a:blip r:embed="rId19"/>
+                    <a:blip r:embed="rId20"/>
                     <a:stretch>
                       <a:fillRect/>
                     </a:stretch>
@@ -2928,7 +4767,7 @@
                     <pic:cNvPicPr/>
                   </pic:nvPicPr>
                   <pic:blipFill>
-                    <a:blip r:embed="rId20"/>
+                    <a:blip r:embed="rId21"/>
                     <a:stretch>
                       <a:fillRect/>
                     </a:stretch>
@@ -3184,7 +5023,7 @@
                     <pic:cNvPicPr/>
                   </pic:nvPicPr>
                   <pic:blipFill>
-                    <a:blip r:embed="rId21"/>
+                    <a:blip r:embed="rId22"/>
                     <a:stretch>
                       <a:fillRect/>
                     </a:stretch>
@@ -3410,6 +5249,7 @@
       <w:r>
         <w:rPr>
           <w:rFonts w:ascii="Times New Roman" w:hAnsi="Times New Roman" w:cs="Times New Roman"/>
+          <w:noProof/>
           <w:sz w:val="28"/>
           <w:szCs w:val="28"/>
           <w:lang w:val="en-US"/>
@@ -3430,7 +5270,7 @@
                     <pic:cNvPicPr/>
                   </pic:nvPicPr>
                   <pic:blipFill>
-                    <a:blip r:embed="rId22"/>
+                    <a:blip r:embed="rId23"/>
                     <a:stretch>
                       <a:fillRect/>
                     </a:stretch>
@@ -3548,7 +5388,6 @@
           <w:rFonts w:ascii="Times New Roman" w:hAnsi="Times New Roman" w:cs="Times New Roman"/>
           <w:sz w:val="28"/>
           <w:szCs w:val="28"/>
-          <w:lang w:val="en-US"/>
         </w:rPr>
       </w:pPr>
       <w:r>
@@ -3611,7 +5450,6 @@
           <w:rFonts w:ascii="Times New Roman" w:hAnsi="Times New Roman" w:cs="Times New Roman"/>
           <w:sz w:val="28"/>
           <w:szCs w:val="28"/>
-          <w:lang w:val="en-US"/>
         </w:rPr>
       </w:pPr>
     </w:p>
@@ -3652,7 +5490,7 @@
                     <pic:cNvPicPr/>
                   </pic:nvPicPr>
                   <pic:blipFill>
-                    <a:blip r:embed="rId23"/>
+                    <a:blip r:embed="rId24"/>
                     <a:stretch>
                       <a:fillRect/>
                     </a:stretch>
@@ -3974,7 +5812,7 @@
                     <pic:cNvPicPr/>
                   </pic:nvPicPr>
                   <pic:blipFill>
-                    <a:blip r:embed="rId24"/>
+                    <a:blip r:embed="rId25"/>
                     <a:stretch>
                       <a:fillRect/>
                     </a:stretch>
@@ -4168,7 +6006,7 @@
                     <pic:cNvPicPr/>
                   </pic:nvPicPr>
                   <pic:blipFill>
-                    <a:blip r:embed="rId25"/>
+                    <a:blip r:embed="rId26"/>
                     <a:stretch>
                       <a:fillRect/>
                     </a:stretch>
@@ -4353,6 +6191,7 @@
       <w:r>
         <w:rPr>
           <w:rFonts w:ascii="Times New Roman" w:hAnsi="Times New Roman" w:cs="Times New Roman"/>
+          <w:noProof/>
           <w:sz w:val="28"/>
           <w:szCs w:val="28"/>
           <w:lang w:val="en-US"/>
@@ -4374,7 +6213,7 @@
                     <pic:cNvPicPr/>
                   </pic:nvPicPr>
                   <pic:blipFill>
-                    <a:blip r:embed="rId26"/>
+                    <a:blip r:embed="rId27"/>
                     <a:stretch>
                       <a:fillRect/>
                     </a:stretch>
@@ -4561,6 +6400,7 @@
       <w:r>
         <w:rPr>
           <w:rFonts w:ascii="Times New Roman" w:hAnsi="Times New Roman" w:cs="Times New Roman"/>
+          <w:noProof/>
           <w:sz w:val="28"/>
           <w:szCs w:val="28"/>
           <w:lang w:val="en-US"/>
@@ -4582,7 +6422,7 @@
                     <pic:cNvPicPr/>
                   </pic:nvPicPr>
                   <pic:blipFill>
-                    <a:blip r:embed="rId27"/>
+                    <a:blip r:embed="rId28"/>
                     <a:stretch>
                       <a:fillRect/>
                     </a:stretch>
@@ -4763,23 +6603,7 @@
           <w:sz w:val="28"/>
           <w:szCs w:val="28"/>
         </w:rPr>
-        <w:t>6.</w:t>
-      </w:r>
-      <w:r>
-        <w:rPr>
-          <w:rFonts w:ascii="Times New Roman" w:hAnsi="Times New Roman" w:cs="Times New Roman"/>
-          <w:sz w:val="28"/>
-          <w:szCs w:val="28"/>
-        </w:rPr>
-        <w:t>2</w:t>
-      </w:r>
-      <w:r>
-        <w:rPr>
-          <w:rFonts w:ascii="Times New Roman" w:hAnsi="Times New Roman" w:cs="Times New Roman"/>
-          <w:sz w:val="28"/>
-          <w:szCs w:val="28"/>
-        </w:rPr>
-        <w:t>.</w:t>
+        <w:t>6.2.</w:t>
       </w:r>
     </w:p>
     <w:p>
@@ -4797,6 +6621,7 @@
       <w:r>
         <w:rPr>
           <w:rFonts w:ascii="Times New Roman" w:hAnsi="Times New Roman" w:cs="Times New Roman"/>
+          <w:noProof/>
           <w:sz w:val="28"/>
           <w:szCs w:val="28"/>
           <w:lang w:val="en-US"/>
@@ -4817,7 +6642,7 @@
                     <pic:cNvPicPr/>
                   </pic:nvPicPr>
                   <pic:blipFill>
-                    <a:blip r:embed="rId28"/>
+                    <a:blip r:embed="rId29"/>
                     <a:stretch>
                       <a:fillRect/>
                     </a:stretch>
@@ -4847,7 +6672,6 @@
           <w:rFonts w:ascii="Times New Roman" w:hAnsi="Times New Roman" w:cs="Times New Roman"/>
           <w:sz w:val="28"/>
           <w:szCs w:val="28"/>
-          <w:lang w:val="en-US"/>
         </w:rPr>
       </w:pPr>
       <w:r>
@@ -4863,7 +6687,6 @@
           <w:rFonts w:ascii="Times New Roman" w:hAnsi="Times New Roman" w:cs="Times New Roman"/>
           <w:sz w:val="28"/>
           <w:szCs w:val="28"/>
-          <w:lang w:val="en-US"/>
         </w:rPr>
         <w:t xml:space="preserve"> 6.2 – </w:t>
       </w:r>
@@ -4880,7 +6703,6 @@
           <w:rFonts w:ascii="Times New Roman" w:hAnsi="Times New Roman" w:cs="Times New Roman"/>
           <w:sz w:val="28"/>
           <w:szCs w:val="28"/>
-          <w:lang w:val="en-US"/>
         </w:rPr>
         <w:t xml:space="preserve"> </w:t>
       </w:r>
@@ -4897,10 +6719,10 @@
           <w:rFonts w:ascii="Times New Roman" w:hAnsi="Times New Roman" w:cs="Times New Roman"/>
           <w:sz w:val="28"/>
           <w:szCs w:val="28"/>
-          <w:lang w:val="en-US"/>
         </w:rPr>
         <w:t xml:space="preserve"> </w:t>
       </w:r>
+      <w:proofErr w:type="spellStart"/>
       <w:r>
         <w:rPr>
           <w:rFonts w:ascii="Times New Roman" w:hAnsi="Times New Roman" w:cs="Times New Roman"/>
@@ -4910,12 +6732,12 @@
         </w:rPr>
         <w:t>MainActivity</w:t>
       </w:r>
-      <w:r>
-        <w:rPr>
-          <w:rFonts w:ascii="Times New Roman" w:hAnsi="Times New Roman" w:cs="Times New Roman"/>
-          <w:sz w:val="28"/>
-          <w:szCs w:val="28"/>
-          <w:lang w:val="en-US"/>
+      <w:proofErr w:type="spellEnd"/>
+      <w:r>
+        <w:rPr>
+          <w:rFonts w:ascii="Times New Roman" w:hAnsi="Times New Roman" w:cs="Times New Roman"/>
+          <w:sz w:val="28"/>
+          <w:szCs w:val="28"/>
         </w:rPr>
         <w:t>.</w:t>
       </w:r>
@@ -4978,15 +6800,7 @@
           <w:sz w:val="28"/>
           <w:szCs w:val="28"/>
         </w:rPr>
-        <w:t xml:space="preserve"> работоспособность интерактивных вкладок-заголовков страниц.</w:t>
-      </w:r>
-      <w:r>
-        <w:rPr>
-          <w:rFonts w:ascii="Times New Roman" w:hAnsi="Times New Roman" w:cs="Times New Roman"/>
-          <w:sz w:val="28"/>
-          <w:szCs w:val="28"/>
-        </w:rPr>
-        <w:t xml:space="preserve"> </w:t>
+        <w:t xml:space="preserve"> работоспособность интерактивных вкладок-заголовков страниц. </w:t>
       </w:r>
       <w:r>
         <w:rPr>
@@ -5043,6 +6857,7 @@
       <w:r>
         <w:rPr>
           <w:rFonts w:ascii="Times New Roman" w:hAnsi="Times New Roman" w:cs="Times New Roman"/>
+          <w:noProof/>
           <w:sz w:val="28"/>
           <w:szCs w:val="28"/>
         </w:rPr>
@@ -5063,7 +6878,7 @@
                     <pic:cNvPicPr/>
                   </pic:nvPicPr>
                   <pic:blipFill>
-                    <a:blip r:embed="rId29"/>
+                    <a:blip r:embed="rId30"/>
                     <a:stretch>
                       <a:fillRect/>
                     </a:stretch>
@@ -5166,6 +6981,191 @@
           <w:szCs w:val="28"/>
         </w:rPr>
       </w:pPr>
+      <w:r>
+        <w:rPr>
+          <w:rFonts w:ascii="Times New Roman" w:hAnsi="Times New Roman" w:cs="Times New Roman"/>
+          <w:sz w:val="28"/>
+          <w:szCs w:val="28"/>
+        </w:rPr>
+        <w:t xml:space="preserve">Для решения данной задачи нам потребуется реализовать панель </w:t>
+      </w:r>
+      <w:r>
+        <w:rPr>
+          <w:rFonts w:ascii="Times New Roman" w:hAnsi="Times New Roman" w:cs="Times New Roman"/>
+          <w:sz w:val="28"/>
+          <w:szCs w:val="28"/>
+          <w:lang w:val="en-US"/>
+        </w:rPr>
+        <w:t>Action</w:t>
+      </w:r>
+      <w:r>
+        <w:rPr>
+          <w:rFonts w:ascii="Times New Roman" w:hAnsi="Times New Roman" w:cs="Times New Roman"/>
+          <w:sz w:val="28"/>
+          <w:szCs w:val="28"/>
+        </w:rPr>
+        <w:t xml:space="preserve"> </w:t>
+      </w:r>
+      <w:r>
+        <w:rPr>
+          <w:rFonts w:ascii="Times New Roman" w:hAnsi="Times New Roman" w:cs="Times New Roman"/>
+          <w:sz w:val="28"/>
+          <w:szCs w:val="28"/>
+          <w:lang w:val="en-US"/>
+        </w:rPr>
+        <w:t>Bar</w:t>
+      </w:r>
+      <w:r>
+        <w:rPr>
+          <w:rFonts w:ascii="Times New Roman" w:hAnsi="Times New Roman" w:cs="Times New Roman"/>
+          <w:sz w:val="28"/>
+          <w:szCs w:val="28"/>
+        </w:rPr>
+        <w:t xml:space="preserve"> для начала сделаем </w:t>
+      </w:r>
+      <w:r>
+        <w:rPr>
+          <w:rFonts w:ascii="Times New Roman" w:hAnsi="Times New Roman" w:cs="Times New Roman"/>
+          <w:sz w:val="28"/>
+          <w:szCs w:val="28"/>
+          <w:lang w:val="en-US"/>
+        </w:rPr>
+        <w:t>XML</w:t>
+      </w:r>
+      <w:r>
+        <w:rPr>
+          <w:rFonts w:ascii="Times New Roman" w:hAnsi="Times New Roman" w:cs="Times New Roman"/>
+          <w:sz w:val="28"/>
+          <w:szCs w:val="28"/>
+        </w:rPr>
+        <w:t xml:space="preserve"> </w:t>
+      </w:r>
+      <w:r>
+        <w:rPr>
+          <w:rFonts w:ascii="Times New Roman" w:hAnsi="Times New Roman" w:cs="Times New Roman"/>
+          <w:sz w:val="28"/>
+          <w:szCs w:val="28"/>
+        </w:rPr>
+        <w:t>разметку данного элемента. Код разметки предоставлен на рисунке 7.1.</w:t>
+      </w:r>
+    </w:p>
+    <w:p>
+      <w:pPr>
+        <w:spacing w:after="0" w:line="240" w:lineRule="auto"/>
+        <w:ind w:firstLine="709"/>
+        <w:jc w:val="center"/>
+        <w:rPr>
+          <w:rFonts w:ascii="Times New Roman" w:hAnsi="Times New Roman" w:cs="Times New Roman"/>
+          <w:sz w:val="28"/>
+          <w:szCs w:val="28"/>
+        </w:rPr>
+      </w:pPr>
+      <w:r>
+        <w:rPr>
+          <w:rFonts w:ascii="Times New Roman" w:hAnsi="Times New Roman" w:cs="Times New Roman"/>
+          <w:sz w:val="28"/>
+          <w:szCs w:val="28"/>
+        </w:rPr>
+        <w:lastRenderedPageBreak/>
+        <w:drawing>
+          <wp:inline distT="0" distB="0" distL="0" distR="0" wp14:anchorId="48D100A2" wp14:editId="3DB5A1EF">
+            <wp:extent cx="5400000" cy="2042245"/>
+            <wp:effectExtent l="0" t="0" r="0" b="0"/>
+            <wp:docPr id="1175804673" name="Рисунок 1"/>
+            <wp:cNvGraphicFramePr>
+              <a:graphicFrameLocks xmlns:a="http://schemas.openxmlformats.org/drawingml/2006/main" noChangeAspect="1"/>
+            </wp:cNvGraphicFramePr>
+            <a:graphic xmlns:a="http://schemas.openxmlformats.org/drawingml/2006/main">
+              <a:graphicData uri="http://schemas.openxmlformats.org/drawingml/2006/picture">
+                <pic:pic xmlns:pic="http://schemas.openxmlformats.org/drawingml/2006/picture">
+                  <pic:nvPicPr>
+                    <pic:cNvPr id="1175804673" name=""/>
+                    <pic:cNvPicPr/>
+                  </pic:nvPicPr>
+                  <pic:blipFill>
+                    <a:blip r:embed="rId31"/>
+                    <a:stretch>
+                      <a:fillRect/>
+                    </a:stretch>
+                  </pic:blipFill>
+                  <pic:spPr>
+                    <a:xfrm>
+                      <a:off x="0" y="0"/>
+                      <a:ext cx="5400000" cy="2042245"/>
+                    </a:xfrm>
+                    <a:prstGeom prst="rect">
+                      <a:avLst/>
+                    </a:prstGeom>
+                  </pic:spPr>
+                </pic:pic>
+              </a:graphicData>
+            </a:graphic>
+          </wp:inline>
+        </w:drawing>
+      </w:r>
+    </w:p>
+    <w:p>
+      <w:pPr>
+        <w:spacing w:line="240" w:lineRule="auto"/>
+        <w:ind w:firstLine="709"/>
+        <w:jc w:val="center"/>
+        <w:rPr>
+          <w:rFonts w:ascii="Times New Roman" w:hAnsi="Times New Roman" w:cs="Times New Roman"/>
+          <w:sz w:val="28"/>
+          <w:szCs w:val="28"/>
+        </w:rPr>
+      </w:pPr>
+      <w:r>
+        <w:rPr>
+          <w:rFonts w:ascii="Times New Roman" w:hAnsi="Times New Roman" w:cs="Times New Roman"/>
+          <w:sz w:val="28"/>
+          <w:szCs w:val="28"/>
+        </w:rPr>
+        <w:t xml:space="preserve">Рисунок 7.1 – Содержимое файла </w:t>
+      </w:r>
+      <w:r>
+        <w:rPr>
+          <w:rFonts w:ascii="Times New Roman" w:hAnsi="Times New Roman" w:cs="Times New Roman"/>
+          <w:sz w:val="28"/>
+          <w:szCs w:val="28"/>
+          <w:lang w:val="en-US"/>
+        </w:rPr>
+        <w:t>main</w:t>
+      </w:r>
+      <w:r>
+        <w:rPr>
+          <w:rFonts w:ascii="Times New Roman" w:hAnsi="Times New Roman" w:cs="Times New Roman"/>
+          <w:sz w:val="28"/>
+          <w:szCs w:val="28"/>
+        </w:rPr>
+        <w:t>_</w:t>
+      </w:r>
+      <w:r>
+        <w:rPr>
+          <w:rFonts w:ascii="Times New Roman" w:hAnsi="Times New Roman" w:cs="Times New Roman"/>
+          <w:sz w:val="28"/>
+          <w:szCs w:val="28"/>
+          <w:lang w:val="en-US"/>
+        </w:rPr>
+        <w:t>menu</w:t>
+      </w:r>
+      <w:r>
+        <w:rPr>
+          <w:rFonts w:ascii="Times New Roman" w:hAnsi="Times New Roman" w:cs="Times New Roman"/>
+          <w:sz w:val="28"/>
+          <w:szCs w:val="28"/>
+        </w:rPr>
+        <w:t>.</w:t>
+      </w:r>
+      <w:r>
+        <w:rPr>
+          <w:rFonts w:ascii="Times New Roman" w:hAnsi="Times New Roman" w:cs="Times New Roman"/>
+          <w:sz w:val="28"/>
+          <w:szCs w:val="28"/>
+          <w:lang w:val="en-US"/>
+        </w:rPr>
+        <w:t>xml</w:t>
+      </w:r>
     </w:p>
     <w:p>
       <w:pPr>
@@ -5178,6 +7178,134 @@
           <w:szCs w:val="28"/>
         </w:rPr>
       </w:pPr>
+      <w:r>
+        <w:rPr>
+          <w:rFonts w:ascii="Times New Roman" w:hAnsi="Times New Roman" w:cs="Times New Roman"/>
+          <w:sz w:val="28"/>
+          <w:szCs w:val="28"/>
+        </w:rPr>
+        <w:t xml:space="preserve">На рисунке 7.2 показан код реализации данного меню в главном </w:t>
+      </w:r>
+      <w:r>
+        <w:rPr>
+          <w:rFonts w:ascii="Times New Roman" w:hAnsi="Times New Roman" w:cs="Times New Roman"/>
+          <w:sz w:val="28"/>
+          <w:szCs w:val="28"/>
+          <w:lang w:val="en-US"/>
+        </w:rPr>
+        <w:t>Activity</w:t>
+      </w:r>
+      <w:r>
+        <w:rPr>
+          <w:rFonts w:ascii="Times New Roman" w:hAnsi="Times New Roman" w:cs="Times New Roman"/>
+          <w:sz w:val="28"/>
+          <w:szCs w:val="28"/>
+        </w:rPr>
+        <w:t>.</w:t>
+      </w:r>
+    </w:p>
+    <w:p>
+      <w:pPr>
+        <w:spacing w:after="0" w:line="240" w:lineRule="auto"/>
+        <w:ind w:firstLine="709"/>
+        <w:jc w:val="center"/>
+        <w:rPr>
+          <w:rFonts w:ascii="Times New Roman" w:hAnsi="Times New Roman" w:cs="Times New Roman"/>
+          <w:sz w:val="28"/>
+          <w:szCs w:val="28"/>
+        </w:rPr>
+      </w:pPr>
+      <w:r>
+        <w:rPr>
+          <w:rFonts w:ascii="Times New Roman" w:hAnsi="Times New Roman" w:cs="Times New Roman"/>
+          <w:sz w:val="28"/>
+          <w:szCs w:val="28"/>
+        </w:rPr>
+        <w:drawing>
+          <wp:inline distT="0" distB="0" distL="0" distR="0" wp14:anchorId="4C8FC8A1" wp14:editId="1CFAE322">
+            <wp:extent cx="5400000" cy="3824735"/>
+            <wp:effectExtent l="0" t="0" r="0" b="4445"/>
+            <wp:docPr id="1641926300" name="Рисунок 1"/>
+            <wp:cNvGraphicFramePr>
+              <a:graphicFrameLocks xmlns:a="http://schemas.openxmlformats.org/drawingml/2006/main" noChangeAspect="1"/>
+            </wp:cNvGraphicFramePr>
+            <a:graphic xmlns:a="http://schemas.openxmlformats.org/drawingml/2006/main">
+              <a:graphicData uri="http://schemas.openxmlformats.org/drawingml/2006/picture">
+                <pic:pic xmlns:pic="http://schemas.openxmlformats.org/drawingml/2006/picture">
+                  <pic:nvPicPr>
+                    <pic:cNvPr id="1641926300" name=""/>
+                    <pic:cNvPicPr/>
+                  </pic:nvPicPr>
+                  <pic:blipFill>
+                    <a:blip r:embed="rId32"/>
+                    <a:stretch>
+                      <a:fillRect/>
+                    </a:stretch>
+                  </pic:blipFill>
+                  <pic:spPr>
+                    <a:xfrm>
+                      <a:off x="0" y="0"/>
+                      <a:ext cx="5400000" cy="3824735"/>
+                    </a:xfrm>
+                    <a:prstGeom prst="rect">
+                      <a:avLst/>
+                    </a:prstGeom>
+                  </pic:spPr>
+                </pic:pic>
+              </a:graphicData>
+            </a:graphic>
+          </wp:inline>
+        </w:drawing>
+      </w:r>
+    </w:p>
+    <w:p>
+      <w:pPr>
+        <w:spacing w:line="240" w:lineRule="auto"/>
+        <w:ind w:firstLine="709"/>
+        <w:jc w:val="center"/>
+        <w:rPr>
+          <w:rFonts w:ascii="Times New Roman" w:hAnsi="Times New Roman" w:cs="Times New Roman"/>
+          <w:sz w:val="28"/>
+          <w:szCs w:val="28"/>
+          <w:lang w:val="en-US"/>
+        </w:rPr>
+      </w:pPr>
+      <w:r>
+        <w:rPr>
+          <w:rFonts w:ascii="Times New Roman" w:hAnsi="Times New Roman" w:cs="Times New Roman"/>
+          <w:sz w:val="28"/>
+          <w:szCs w:val="28"/>
+        </w:rPr>
+        <w:t xml:space="preserve">Рисунок 7.2 – Часть кода из файла </w:t>
+      </w:r>
+      <w:proofErr w:type="spellStart"/>
+      <w:r>
+        <w:rPr>
+          <w:rFonts w:ascii="Times New Roman" w:hAnsi="Times New Roman" w:cs="Times New Roman"/>
+          <w:sz w:val="28"/>
+          <w:szCs w:val="28"/>
+          <w:lang w:val="en-US"/>
+        </w:rPr>
+        <w:t>MainActivity</w:t>
+      </w:r>
+      <w:proofErr w:type="spellEnd"/>
+      <w:r>
+        <w:rPr>
+          <w:rFonts w:ascii="Times New Roman" w:hAnsi="Times New Roman" w:cs="Times New Roman"/>
+          <w:sz w:val="28"/>
+          <w:szCs w:val="28"/>
+        </w:rPr>
+        <w:t>.</w:t>
+      </w:r>
+      <w:r>
+        <w:rPr>
+          <w:rFonts w:ascii="Times New Roman" w:hAnsi="Times New Roman" w:cs="Times New Roman"/>
+          <w:sz w:val="28"/>
+          <w:szCs w:val="28"/>
+          <w:lang w:val="en-US"/>
+        </w:rPr>
+        <w:t>java</w:t>
+      </w:r>
     </w:p>
     <w:p>
       <w:pPr>
@@ -5190,6 +7318,235 @@
           <w:szCs w:val="28"/>
         </w:rPr>
       </w:pPr>
+      <w:r>
+        <w:rPr>
+          <w:rFonts w:ascii="Times New Roman" w:hAnsi="Times New Roman" w:cs="Times New Roman"/>
+          <w:sz w:val="28"/>
+          <w:szCs w:val="28"/>
+        </w:rPr>
+        <w:t xml:space="preserve">Единственное отличие в реализации </w:t>
+      </w:r>
+      <w:r>
+        <w:rPr>
+          <w:rFonts w:ascii="Times New Roman" w:hAnsi="Times New Roman" w:cs="Times New Roman"/>
+          <w:sz w:val="28"/>
+          <w:szCs w:val="28"/>
+          <w:lang w:val="en-US"/>
+        </w:rPr>
+        <w:t>Action</w:t>
+      </w:r>
+      <w:r>
+        <w:rPr>
+          <w:rFonts w:ascii="Times New Roman" w:hAnsi="Times New Roman" w:cs="Times New Roman"/>
+          <w:sz w:val="28"/>
+          <w:szCs w:val="28"/>
+        </w:rPr>
+        <w:t xml:space="preserve"> </w:t>
+      </w:r>
+      <w:r>
+        <w:rPr>
+          <w:rFonts w:ascii="Times New Roman" w:hAnsi="Times New Roman" w:cs="Times New Roman"/>
+          <w:sz w:val="28"/>
+          <w:szCs w:val="28"/>
+          <w:lang w:val="en-US"/>
+        </w:rPr>
+        <w:t>Bar</w:t>
+      </w:r>
+      <w:r>
+        <w:rPr>
+          <w:rFonts w:ascii="Times New Roman" w:hAnsi="Times New Roman" w:cs="Times New Roman"/>
+          <w:sz w:val="28"/>
+          <w:szCs w:val="28"/>
+        </w:rPr>
+        <w:t xml:space="preserve"> </w:t>
+      </w:r>
+      <w:r>
+        <w:rPr>
+          <w:rFonts w:ascii="Times New Roman" w:hAnsi="Times New Roman" w:cs="Times New Roman"/>
+          <w:sz w:val="28"/>
+          <w:szCs w:val="28"/>
+        </w:rPr>
+        <w:t xml:space="preserve">на втором </w:t>
+      </w:r>
+      <w:r>
+        <w:rPr>
+          <w:rFonts w:ascii="Times New Roman" w:hAnsi="Times New Roman" w:cs="Times New Roman"/>
+          <w:sz w:val="28"/>
+          <w:szCs w:val="28"/>
+          <w:lang w:val="en-US"/>
+        </w:rPr>
+        <w:t>Activity</w:t>
+      </w:r>
+      <w:r>
+        <w:rPr>
+          <w:rFonts w:ascii="Times New Roman" w:hAnsi="Times New Roman" w:cs="Times New Roman"/>
+          <w:sz w:val="28"/>
+          <w:szCs w:val="28"/>
+        </w:rPr>
+        <w:t xml:space="preserve"> </w:t>
+      </w:r>
+      <w:r>
+        <w:rPr>
+          <w:rFonts w:ascii="Times New Roman" w:hAnsi="Times New Roman" w:cs="Times New Roman"/>
+          <w:sz w:val="28"/>
+          <w:szCs w:val="28"/>
+        </w:rPr>
+        <w:t xml:space="preserve">в </w:t>
+      </w:r>
+      <w:proofErr w:type="gramStart"/>
+      <w:r>
+        <w:rPr>
+          <w:rFonts w:ascii="Times New Roman" w:hAnsi="Times New Roman" w:cs="Times New Roman"/>
+          <w:sz w:val="28"/>
+          <w:szCs w:val="28"/>
+        </w:rPr>
+        <w:t>том</w:t>
+      </w:r>
+      <w:proofErr w:type="gramEnd"/>
+      <w:r>
+        <w:rPr>
+          <w:rFonts w:ascii="Times New Roman" w:hAnsi="Times New Roman" w:cs="Times New Roman"/>
+          <w:sz w:val="28"/>
+          <w:szCs w:val="28"/>
+        </w:rPr>
+        <w:t xml:space="preserve"> что мы должны добавить код, который позволит возвращаться нам на главное </w:t>
+      </w:r>
+      <w:r>
+        <w:rPr>
+          <w:rFonts w:ascii="Times New Roman" w:hAnsi="Times New Roman" w:cs="Times New Roman"/>
+          <w:sz w:val="28"/>
+          <w:szCs w:val="28"/>
+          <w:lang w:val="en-US"/>
+        </w:rPr>
+        <w:t>Activity</w:t>
+      </w:r>
+      <w:r>
+        <w:rPr>
+          <w:rFonts w:ascii="Times New Roman" w:hAnsi="Times New Roman" w:cs="Times New Roman"/>
+          <w:sz w:val="28"/>
+          <w:szCs w:val="28"/>
+        </w:rPr>
+        <w:t xml:space="preserve">. </w:t>
+      </w:r>
+      <w:r>
+        <w:rPr>
+          <w:rFonts w:ascii="Times New Roman" w:hAnsi="Times New Roman" w:cs="Times New Roman"/>
+          <w:sz w:val="28"/>
+          <w:szCs w:val="28"/>
+        </w:rPr>
+        <w:t xml:space="preserve">Дополненный </w:t>
+      </w:r>
+      <w:r>
+        <w:rPr>
+          <w:rFonts w:ascii="Times New Roman" w:hAnsi="Times New Roman" w:cs="Times New Roman"/>
+          <w:sz w:val="28"/>
+          <w:szCs w:val="28"/>
+        </w:rPr>
+        <w:t>фрагмент кода предоставлен на рисунке 7.3.</w:t>
+      </w:r>
+    </w:p>
+    <w:p>
+      <w:pPr>
+        <w:spacing w:after="0" w:line="240" w:lineRule="auto"/>
+        <w:ind w:firstLine="709"/>
+        <w:jc w:val="center"/>
+        <w:rPr>
+          <w:rFonts w:ascii="Times New Roman" w:hAnsi="Times New Roman" w:cs="Times New Roman"/>
+          <w:sz w:val="28"/>
+          <w:szCs w:val="28"/>
+        </w:rPr>
+      </w:pPr>
+      <w:r>
+        <w:rPr>
+          <w:rFonts w:ascii="Times New Roman" w:hAnsi="Times New Roman" w:cs="Times New Roman"/>
+          <w:sz w:val="28"/>
+          <w:szCs w:val="28"/>
+        </w:rPr>
+        <w:drawing>
+          <wp:inline distT="0" distB="0" distL="0" distR="0" wp14:anchorId="45724FE5" wp14:editId="36CE450F">
+            <wp:extent cx="5400000" cy="677670"/>
+            <wp:effectExtent l="0" t="0" r="0" b="8255"/>
+            <wp:docPr id="1706931360" name="Рисунок 1"/>
+            <wp:cNvGraphicFramePr>
+              <a:graphicFrameLocks xmlns:a="http://schemas.openxmlformats.org/drawingml/2006/main" noChangeAspect="1"/>
+            </wp:cNvGraphicFramePr>
+            <a:graphic xmlns:a="http://schemas.openxmlformats.org/drawingml/2006/main">
+              <a:graphicData uri="http://schemas.openxmlformats.org/drawingml/2006/picture">
+                <pic:pic xmlns:pic="http://schemas.openxmlformats.org/drawingml/2006/picture">
+                  <pic:nvPicPr>
+                    <pic:cNvPr id="1706931360" name=""/>
+                    <pic:cNvPicPr/>
+                  </pic:nvPicPr>
+                  <pic:blipFill>
+                    <a:blip r:embed="rId33"/>
+                    <a:stretch>
+                      <a:fillRect/>
+                    </a:stretch>
+                  </pic:blipFill>
+                  <pic:spPr>
+                    <a:xfrm>
+                      <a:off x="0" y="0"/>
+                      <a:ext cx="5400000" cy="677670"/>
+                    </a:xfrm>
+                    <a:prstGeom prst="rect">
+                      <a:avLst/>
+                    </a:prstGeom>
+                  </pic:spPr>
+                </pic:pic>
+              </a:graphicData>
+            </a:graphic>
+          </wp:inline>
+        </w:drawing>
+      </w:r>
+    </w:p>
+    <w:p>
+      <w:pPr>
+        <w:spacing w:line="240" w:lineRule="auto"/>
+        <w:ind w:firstLine="709"/>
+        <w:jc w:val="center"/>
+        <w:rPr>
+          <w:rFonts w:ascii="Times New Roman" w:hAnsi="Times New Roman" w:cs="Times New Roman"/>
+          <w:sz w:val="28"/>
+          <w:szCs w:val="28"/>
+          <w:lang w:val="en-US"/>
+        </w:rPr>
+      </w:pPr>
+      <w:r>
+        <w:rPr>
+          <w:rFonts w:ascii="Times New Roman" w:hAnsi="Times New Roman" w:cs="Times New Roman"/>
+          <w:sz w:val="28"/>
+          <w:szCs w:val="28"/>
+        </w:rPr>
+        <w:t xml:space="preserve">Рисунок 7.3 – Фрагмент, добавленный в файл </w:t>
+      </w:r>
+      <w:proofErr w:type="spellStart"/>
+      <w:r>
+        <w:rPr>
+          <w:rFonts w:ascii="Times New Roman" w:hAnsi="Times New Roman" w:cs="Times New Roman"/>
+          <w:sz w:val="28"/>
+          <w:szCs w:val="28"/>
+          <w:lang w:val="en-US"/>
+        </w:rPr>
+        <w:t>MainActivity</w:t>
+      </w:r>
+      <w:proofErr w:type="spellEnd"/>
+      <w:r>
+        <w:rPr>
+          <w:rFonts w:ascii="Times New Roman" w:hAnsi="Times New Roman" w:cs="Times New Roman"/>
+          <w:sz w:val="28"/>
+          <w:szCs w:val="28"/>
+        </w:rPr>
+        <w:t>2.</w:t>
+      </w:r>
+      <w:r>
+        <w:rPr>
+          <w:rFonts w:ascii="Times New Roman" w:hAnsi="Times New Roman" w:cs="Times New Roman"/>
+          <w:sz w:val="28"/>
+          <w:szCs w:val="28"/>
+          <w:lang w:val="en-US"/>
+        </w:rPr>
+        <w:t>java</w:t>
+      </w:r>
     </w:p>
     <w:p>
       <w:pPr>
@@ -5202,6 +7559,201 @@
           <w:szCs w:val="28"/>
         </w:rPr>
       </w:pPr>
+      <w:r>
+        <w:rPr>
+          <w:rFonts w:ascii="Times New Roman" w:hAnsi="Times New Roman" w:cs="Times New Roman"/>
+          <w:sz w:val="28"/>
+          <w:szCs w:val="28"/>
+        </w:rPr>
+        <w:lastRenderedPageBreak/>
+        <w:t>Запусти</w:t>
+      </w:r>
+      <w:r>
+        <w:rPr>
+          <w:rFonts w:ascii="Times New Roman" w:hAnsi="Times New Roman" w:cs="Times New Roman"/>
+          <w:sz w:val="28"/>
+          <w:szCs w:val="28"/>
+        </w:rPr>
+        <w:t>м</w:t>
+      </w:r>
+      <w:r>
+        <w:rPr>
+          <w:rFonts w:ascii="Times New Roman" w:hAnsi="Times New Roman" w:cs="Times New Roman"/>
+          <w:sz w:val="28"/>
+          <w:szCs w:val="28"/>
+        </w:rPr>
+        <w:t xml:space="preserve"> программу и провер</w:t>
+      </w:r>
+      <w:r>
+        <w:rPr>
+          <w:rFonts w:ascii="Times New Roman" w:hAnsi="Times New Roman" w:cs="Times New Roman"/>
+          <w:sz w:val="28"/>
+          <w:szCs w:val="28"/>
+        </w:rPr>
+        <w:t>им</w:t>
+      </w:r>
+      <w:r>
+        <w:rPr>
+          <w:rFonts w:ascii="Times New Roman" w:hAnsi="Times New Roman" w:cs="Times New Roman"/>
+          <w:sz w:val="28"/>
+          <w:szCs w:val="28"/>
+        </w:rPr>
+        <w:t xml:space="preserve"> работоспособность интерактивных вкладок-заголовков страниц. </w:t>
+      </w:r>
+      <w:r>
+        <w:rPr>
+          <w:rFonts w:ascii="Times New Roman" w:hAnsi="Times New Roman" w:cs="Times New Roman"/>
+          <w:sz w:val="28"/>
+          <w:szCs w:val="28"/>
+        </w:rPr>
+        <w:t xml:space="preserve">Запущенное приложение показано на рисунке </w:t>
+      </w:r>
+      <w:r>
+        <w:rPr>
+          <w:rFonts w:ascii="Times New Roman" w:hAnsi="Times New Roman" w:cs="Times New Roman"/>
+          <w:sz w:val="28"/>
+          <w:szCs w:val="28"/>
+        </w:rPr>
+        <w:t>7</w:t>
+      </w:r>
+      <w:r>
+        <w:rPr>
+          <w:rFonts w:ascii="Times New Roman" w:hAnsi="Times New Roman" w:cs="Times New Roman"/>
+          <w:sz w:val="28"/>
+          <w:szCs w:val="28"/>
+        </w:rPr>
+        <w:t>.</w:t>
+      </w:r>
+      <w:r>
+        <w:rPr>
+          <w:rFonts w:ascii="Times New Roman" w:hAnsi="Times New Roman" w:cs="Times New Roman"/>
+          <w:sz w:val="28"/>
+          <w:szCs w:val="28"/>
+        </w:rPr>
+        <w:t>4</w:t>
+      </w:r>
+      <w:r>
+        <w:rPr>
+          <w:rFonts w:ascii="Times New Roman" w:hAnsi="Times New Roman" w:cs="Times New Roman"/>
+          <w:sz w:val="28"/>
+          <w:szCs w:val="28"/>
+        </w:rPr>
+        <w:t>.</w:t>
+      </w:r>
+    </w:p>
+    <w:p>
+      <w:pPr>
+        <w:spacing w:after="0" w:line="240" w:lineRule="auto"/>
+        <w:ind w:firstLine="709"/>
+        <w:jc w:val="center"/>
+        <w:rPr>
+          <w:rFonts w:ascii="Times New Roman" w:hAnsi="Times New Roman" w:cs="Times New Roman"/>
+          <w:sz w:val="28"/>
+          <w:szCs w:val="28"/>
+        </w:rPr>
+      </w:pPr>
+      <w:r>
+        <w:rPr>
+          <w:rFonts w:ascii="Times New Roman" w:hAnsi="Times New Roman" w:cs="Times New Roman"/>
+          <w:sz w:val="28"/>
+          <w:szCs w:val="28"/>
+        </w:rPr>
+        <w:drawing>
+          <wp:inline distT="0" distB="0" distL="0" distR="0" wp14:anchorId="70134026" wp14:editId="3F9582D1">
+            <wp:extent cx="2626987" cy="5400000"/>
+            <wp:effectExtent l="0" t="0" r="2540" b="0"/>
+            <wp:docPr id="1845257954" name="Рисунок 1"/>
+            <wp:cNvGraphicFramePr>
+              <a:graphicFrameLocks xmlns:a="http://schemas.openxmlformats.org/drawingml/2006/main" noChangeAspect="1"/>
+            </wp:cNvGraphicFramePr>
+            <a:graphic xmlns:a="http://schemas.openxmlformats.org/drawingml/2006/main">
+              <a:graphicData uri="http://schemas.openxmlformats.org/drawingml/2006/picture">
+                <pic:pic xmlns:pic="http://schemas.openxmlformats.org/drawingml/2006/picture">
+                  <pic:nvPicPr>
+                    <pic:cNvPr id="1845257954" name=""/>
+                    <pic:cNvPicPr/>
+                  </pic:nvPicPr>
+                  <pic:blipFill>
+                    <a:blip r:embed="rId34"/>
+                    <a:stretch>
+                      <a:fillRect/>
+                    </a:stretch>
+                  </pic:blipFill>
+                  <pic:spPr>
+                    <a:xfrm>
+                      <a:off x="0" y="0"/>
+                      <a:ext cx="2626987" cy="5400000"/>
+                    </a:xfrm>
+                    <a:prstGeom prst="rect">
+                      <a:avLst/>
+                    </a:prstGeom>
+                  </pic:spPr>
+                </pic:pic>
+              </a:graphicData>
+            </a:graphic>
+          </wp:inline>
+        </w:drawing>
+      </w:r>
+    </w:p>
+    <w:p>
+      <w:pPr>
+        <w:spacing w:line="240" w:lineRule="auto"/>
+        <w:ind w:firstLine="709"/>
+        <w:jc w:val="center"/>
+        <w:rPr>
+          <w:rFonts w:ascii="Times New Roman" w:hAnsi="Times New Roman" w:cs="Times New Roman"/>
+          <w:sz w:val="28"/>
+          <w:szCs w:val="28"/>
+        </w:rPr>
+      </w:pPr>
+      <w:r>
+        <w:rPr>
+          <w:rFonts w:ascii="Times New Roman" w:hAnsi="Times New Roman" w:cs="Times New Roman"/>
+          <w:sz w:val="28"/>
+          <w:szCs w:val="28"/>
+        </w:rPr>
+        <w:t xml:space="preserve">Рисунок </w:t>
+      </w:r>
+      <w:r>
+        <w:rPr>
+          <w:rFonts w:ascii="Times New Roman" w:hAnsi="Times New Roman" w:cs="Times New Roman"/>
+          <w:sz w:val="28"/>
+          <w:szCs w:val="28"/>
+        </w:rPr>
+        <w:t>7</w:t>
+      </w:r>
+      <w:r>
+        <w:rPr>
+          <w:rFonts w:ascii="Times New Roman" w:hAnsi="Times New Roman" w:cs="Times New Roman"/>
+          <w:sz w:val="28"/>
+          <w:szCs w:val="28"/>
+        </w:rPr>
+        <w:t>.</w:t>
+      </w:r>
+      <w:r>
+        <w:rPr>
+          <w:rFonts w:ascii="Times New Roman" w:hAnsi="Times New Roman" w:cs="Times New Roman"/>
+          <w:sz w:val="28"/>
+          <w:szCs w:val="28"/>
+        </w:rPr>
+        <w:t>4</w:t>
+      </w:r>
+      <w:r>
+        <w:rPr>
+          <w:rFonts w:ascii="Times New Roman" w:hAnsi="Times New Roman" w:cs="Times New Roman"/>
+          <w:sz w:val="28"/>
+          <w:szCs w:val="28"/>
+        </w:rPr>
+        <w:t xml:space="preserve"> </w:t>
+      </w:r>
+      <w:r>
+        <w:rPr>
+          <w:rFonts w:ascii="Times New Roman" w:hAnsi="Times New Roman" w:cs="Times New Roman"/>
+          <w:sz w:val="28"/>
+          <w:szCs w:val="28"/>
+        </w:rPr>
+        <w:t>– Запущенное приложение на устройстве</w:t>
+      </w:r>
     </w:p>
     <w:p>
       <w:pPr>
@@ -5214,6 +7766,14 @@
           <w:szCs w:val="28"/>
         </w:rPr>
       </w:pPr>
+      <w:r>
+        <w:rPr>
+          <w:rFonts w:ascii="Times New Roman" w:hAnsi="Times New Roman" w:cs="Times New Roman"/>
+          <w:sz w:val="28"/>
+          <w:szCs w:val="28"/>
+        </w:rPr>
+        <w:t>Задание 8</w:t>
+      </w:r>
     </w:p>
     <w:p>
       <w:pPr>
@@ -5226,6 +7786,116 @@
           <w:szCs w:val="28"/>
         </w:rPr>
       </w:pPr>
+      <w:r>
+        <w:rPr>
+          <w:rFonts w:ascii="Times New Roman" w:hAnsi="Times New Roman" w:cs="Times New Roman"/>
+          <w:sz w:val="28"/>
+          <w:szCs w:val="28"/>
+        </w:rPr>
+        <w:t>Реализуем адаптер, который будет работать с нашими вкладками. Код предоставлен на рисунке 8.1.</w:t>
+      </w:r>
+    </w:p>
+    <w:p>
+      <w:pPr>
+        <w:spacing w:after="0" w:line="240" w:lineRule="auto"/>
+        <w:ind w:firstLine="709"/>
+        <w:jc w:val="center"/>
+        <w:rPr>
+          <w:rFonts w:ascii="Times New Roman" w:hAnsi="Times New Roman" w:cs="Times New Roman"/>
+          <w:sz w:val="28"/>
+          <w:szCs w:val="28"/>
+        </w:rPr>
+      </w:pPr>
+      <w:r>
+        <w:rPr>
+          <w:rFonts w:ascii="Times New Roman" w:hAnsi="Times New Roman" w:cs="Times New Roman"/>
+          <w:sz w:val="28"/>
+          <w:szCs w:val="28"/>
+        </w:rPr>
+        <w:lastRenderedPageBreak/>
+        <w:drawing>
+          <wp:inline distT="0" distB="0" distL="0" distR="0" wp14:anchorId="050927DD" wp14:editId="788D1B8F">
+            <wp:extent cx="5400000" cy="3952304"/>
+            <wp:effectExtent l="0" t="0" r="0" b="0"/>
+            <wp:docPr id="611662895" name="Рисунок 1"/>
+            <wp:cNvGraphicFramePr>
+              <a:graphicFrameLocks xmlns:a="http://schemas.openxmlformats.org/drawingml/2006/main" noChangeAspect="1"/>
+            </wp:cNvGraphicFramePr>
+            <a:graphic xmlns:a="http://schemas.openxmlformats.org/drawingml/2006/main">
+              <a:graphicData uri="http://schemas.openxmlformats.org/drawingml/2006/picture">
+                <pic:pic xmlns:pic="http://schemas.openxmlformats.org/drawingml/2006/picture">
+                  <pic:nvPicPr>
+                    <pic:cNvPr id="611662895" name=""/>
+                    <pic:cNvPicPr/>
+                  </pic:nvPicPr>
+                  <pic:blipFill>
+                    <a:blip r:embed="rId35"/>
+                    <a:stretch>
+                      <a:fillRect/>
+                    </a:stretch>
+                  </pic:blipFill>
+                  <pic:spPr>
+                    <a:xfrm>
+                      <a:off x="0" y="0"/>
+                      <a:ext cx="5400000" cy="3952304"/>
+                    </a:xfrm>
+                    <a:prstGeom prst="rect">
+                      <a:avLst/>
+                    </a:prstGeom>
+                  </pic:spPr>
+                </pic:pic>
+              </a:graphicData>
+            </a:graphic>
+          </wp:inline>
+        </w:drawing>
+      </w:r>
+    </w:p>
+    <w:p>
+      <w:pPr>
+        <w:spacing w:line="240" w:lineRule="auto"/>
+        <w:ind w:firstLine="709"/>
+        <w:jc w:val="center"/>
+        <w:rPr>
+          <w:rFonts w:ascii="Times New Roman" w:hAnsi="Times New Roman" w:cs="Times New Roman"/>
+          <w:sz w:val="28"/>
+          <w:szCs w:val="28"/>
+        </w:rPr>
+      </w:pPr>
+      <w:r>
+        <w:rPr>
+          <w:rFonts w:ascii="Times New Roman" w:hAnsi="Times New Roman" w:cs="Times New Roman"/>
+          <w:sz w:val="28"/>
+          <w:szCs w:val="28"/>
+        </w:rPr>
+        <w:t xml:space="preserve">Рисунок 8.1 – Содержимое файла </w:t>
+      </w:r>
+      <w:proofErr w:type="spellStart"/>
+      <w:r>
+        <w:rPr>
+          <w:rFonts w:ascii="Times New Roman" w:hAnsi="Times New Roman" w:cs="Times New Roman"/>
+          <w:sz w:val="28"/>
+          <w:szCs w:val="28"/>
+        </w:rPr>
+        <w:t>TabsFragmentAdapter</w:t>
+      </w:r>
+      <w:proofErr w:type="spellEnd"/>
+      <w:r>
+        <w:rPr>
+          <w:rFonts w:ascii="Times New Roman" w:hAnsi="Times New Roman" w:cs="Times New Roman"/>
+          <w:sz w:val="28"/>
+          <w:szCs w:val="28"/>
+        </w:rPr>
+        <w:t>.</w:t>
+      </w:r>
+      <w:r>
+        <w:rPr>
+          <w:rFonts w:ascii="Times New Roman" w:hAnsi="Times New Roman" w:cs="Times New Roman"/>
+          <w:sz w:val="28"/>
+          <w:szCs w:val="28"/>
+          <w:lang w:val="en-US"/>
+        </w:rPr>
+        <w:t>java</w:t>
+      </w:r>
     </w:p>
     <w:p>
       <w:pPr>
@@ -5238,6 +7908,106 @@
           <w:szCs w:val="28"/>
         </w:rPr>
       </w:pPr>
+      <w:r>
+        <w:rPr>
+          <w:rFonts w:ascii="Times New Roman" w:hAnsi="Times New Roman" w:cs="Times New Roman"/>
+          <w:sz w:val="28"/>
+          <w:szCs w:val="28"/>
+        </w:rPr>
+        <w:t xml:space="preserve">В классах, отвечающих за главное и второе </w:t>
+      </w:r>
+      <w:proofErr w:type="spellStart"/>
+      <w:r>
+        <w:rPr>
+          <w:rFonts w:ascii="Times New Roman" w:hAnsi="Times New Roman" w:cs="Times New Roman"/>
+          <w:sz w:val="28"/>
+          <w:szCs w:val="28"/>
+        </w:rPr>
+        <w:t>активити</w:t>
+      </w:r>
+      <w:proofErr w:type="spellEnd"/>
+      <w:r>
+        <w:rPr>
+          <w:rFonts w:ascii="Times New Roman" w:hAnsi="Times New Roman" w:cs="Times New Roman"/>
+          <w:sz w:val="28"/>
+          <w:szCs w:val="28"/>
+        </w:rPr>
+        <w:t xml:space="preserve"> реализуем код, который будет отвечать за работу наших вкладок. Он предоставлен на рисунке 8.2.</w:t>
+      </w:r>
+    </w:p>
+    <w:p>
+      <w:pPr>
+        <w:spacing w:after="0" w:line="240" w:lineRule="auto"/>
+        <w:ind w:firstLine="709"/>
+        <w:jc w:val="center"/>
+        <w:rPr>
+          <w:rFonts w:ascii="Times New Roman" w:hAnsi="Times New Roman" w:cs="Times New Roman"/>
+          <w:sz w:val="28"/>
+          <w:szCs w:val="28"/>
+        </w:rPr>
+      </w:pPr>
+      <w:r>
+        <w:rPr>
+          <w:rFonts w:ascii="Times New Roman" w:hAnsi="Times New Roman" w:cs="Times New Roman"/>
+          <w:sz w:val="28"/>
+          <w:szCs w:val="28"/>
+        </w:rPr>
+        <w:drawing>
+          <wp:inline distT="0" distB="0" distL="0" distR="0" wp14:anchorId="645DBA2E" wp14:editId="28AF1570">
+            <wp:extent cx="5400000" cy="1811929"/>
+            <wp:effectExtent l="0" t="0" r="0" b="0"/>
+            <wp:docPr id="130317112" name="Рисунок 1"/>
+            <wp:cNvGraphicFramePr>
+              <a:graphicFrameLocks xmlns:a="http://schemas.openxmlformats.org/drawingml/2006/main" noChangeAspect="1"/>
+            </wp:cNvGraphicFramePr>
+            <a:graphic xmlns:a="http://schemas.openxmlformats.org/drawingml/2006/main">
+              <a:graphicData uri="http://schemas.openxmlformats.org/drawingml/2006/picture">
+                <pic:pic xmlns:pic="http://schemas.openxmlformats.org/drawingml/2006/picture">
+                  <pic:nvPicPr>
+                    <pic:cNvPr id="130317112" name=""/>
+                    <pic:cNvPicPr/>
+                  </pic:nvPicPr>
+                  <pic:blipFill>
+                    <a:blip r:embed="rId36"/>
+                    <a:stretch>
+                      <a:fillRect/>
+                    </a:stretch>
+                  </pic:blipFill>
+                  <pic:spPr>
+                    <a:xfrm>
+                      <a:off x="0" y="0"/>
+                      <a:ext cx="5400000" cy="1811929"/>
+                    </a:xfrm>
+                    <a:prstGeom prst="rect">
+                      <a:avLst/>
+                    </a:prstGeom>
+                  </pic:spPr>
+                </pic:pic>
+              </a:graphicData>
+            </a:graphic>
+          </wp:inline>
+        </w:drawing>
+      </w:r>
+    </w:p>
+    <w:p>
+      <w:pPr>
+        <w:spacing w:line="240" w:lineRule="auto"/>
+        <w:ind w:firstLine="709"/>
+        <w:jc w:val="center"/>
+        <w:rPr>
+          <w:rFonts w:ascii="Times New Roman" w:hAnsi="Times New Roman" w:cs="Times New Roman"/>
+          <w:sz w:val="28"/>
+          <w:szCs w:val="28"/>
+        </w:rPr>
+      </w:pPr>
+      <w:r>
+        <w:rPr>
+          <w:rFonts w:ascii="Times New Roman" w:hAnsi="Times New Roman" w:cs="Times New Roman"/>
+          <w:sz w:val="28"/>
+          <w:szCs w:val="28"/>
+        </w:rPr>
+        <w:t>Рисунок 8.2 – Реализация работы с вкладками</w:t>
+      </w:r>
     </w:p>
     <w:p>
       <w:pPr>
@@ -5250,6 +8020,201 @@
           <w:szCs w:val="28"/>
         </w:rPr>
       </w:pPr>
+      <w:r>
+        <w:rPr>
+          <w:rFonts w:ascii="Times New Roman" w:hAnsi="Times New Roman" w:cs="Times New Roman"/>
+          <w:sz w:val="28"/>
+          <w:szCs w:val="28"/>
+        </w:rPr>
+        <w:t>Запусти</w:t>
+      </w:r>
+      <w:r>
+        <w:rPr>
+          <w:rFonts w:ascii="Times New Roman" w:hAnsi="Times New Roman" w:cs="Times New Roman"/>
+          <w:sz w:val="28"/>
+          <w:szCs w:val="28"/>
+        </w:rPr>
+        <w:t>м</w:t>
+      </w:r>
+      <w:r>
+        <w:rPr>
+          <w:rFonts w:ascii="Times New Roman" w:hAnsi="Times New Roman" w:cs="Times New Roman"/>
+          <w:sz w:val="28"/>
+          <w:szCs w:val="28"/>
+        </w:rPr>
+        <w:t xml:space="preserve"> программу и провер</w:t>
+      </w:r>
+      <w:r>
+        <w:rPr>
+          <w:rFonts w:ascii="Times New Roman" w:hAnsi="Times New Roman" w:cs="Times New Roman"/>
+          <w:sz w:val="28"/>
+          <w:szCs w:val="28"/>
+        </w:rPr>
+        <w:t>им</w:t>
+      </w:r>
+      <w:r>
+        <w:rPr>
+          <w:rFonts w:ascii="Times New Roman" w:hAnsi="Times New Roman" w:cs="Times New Roman"/>
+          <w:sz w:val="28"/>
+          <w:szCs w:val="28"/>
+        </w:rPr>
+        <w:t xml:space="preserve"> работоспособность интерактивных вкладок-заголовков страниц. </w:t>
+      </w:r>
+      <w:r>
+        <w:rPr>
+          <w:rFonts w:ascii="Times New Roman" w:hAnsi="Times New Roman" w:cs="Times New Roman"/>
+          <w:sz w:val="28"/>
+          <w:szCs w:val="28"/>
+        </w:rPr>
+        <w:t xml:space="preserve">Запущенное приложение показано на рисунке </w:t>
+      </w:r>
+      <w:r>
+        <w:rPr>
+          <w:rFonts w:ascii="Times New Roman" w:hAnsi="Times New Roman" w:cs="Times New Roman"/>
+          <w:sz w:val="28"/>
+          <w:szCs w:val="28"/>
+        </w:rPr>
+        <w:t>8</w:t>
+      </w:r>
+      <w:r>
+        <w:rPr>
+          <w:rFonts w:ascii="Times New Roman" w:hAnsi="Times New Roman" w:cs="Times New Roman"/>
+          <w:sz w:val="28"/>
+          <w:szCs w:val="28"/>
+        </w:rPr>
+        <w:t>.</w:t>
+      </w:r>
+      <w:r>
+        <w:rPr>
+          <w:rFonts w:ascii="Times New Roman" w:hAnsi="Times New Roman" w:cs="Times New Roman"/>
+          <w:sz w:val="28"/>
+          <w:szCs w:val="28"/>
+        </w:rPr>
+        <w:t>3</w:t>
+      </w:r>
+      <w:r>
+        <w:rPr>
+          <w:rFonts w:ascii="Times New Roman" w:hAnsi="Times New Roman" w:cs="Times New Roman"/>
+          <w:sz w:val="28"/>
+          <w:szCs w:val="28"/>
+        </w:rPr>
+        <w:t>.</w:t>
+      </w:r>
+    </w:p>
+    <w:p>
+      <w:pPr>
+        <w:spacing w:after="0" w:line="240" w:lineRule="auto"/>
+        <w:ind w:firstLine="709"/>
+        <w:jc w:val="center"/>
+        <w:rPr>
+          <w:rFonts w:ascii="Times New Roman" w:hAnsi="Times New Roman" w:cs="Times New Roman"/>
+          <w:sz w:val="28"/>
+          <w:szCs w:val="28"/>
+        </w:rPr>
+      </w:pPr>
+      <w:r>
+        <w:rPr>
+          <w:rFonts w:ascii="Times New Roman" w:hAnsi="Times New Roman" w:cs="Times New Roman"/>
+          <w:sz w:val="28"/>
+          <w:szCs w:val="28"/>
+        </w:rPr>
+        <w:lastRenderedPageBreak/>
+        <w:drawing>
+          <wp:inline distT="0" distB="0" distL="0" distR="0" wp14:anchorId="7D826A60" wp14:editId="4E1736BA">
+            <wp:extent cx="2626987" cy="5400000"/>
+            <wp:effectExtent l="0" t="0" r="2540" b="0"/>
+            <wp:docPr id="1406918826" name="Рисунок 1"/>
+            <wp:cNvGraphicFramePr>
+              <a:graphicFrameLocks xmlns:a="http://schemas.openxmlformats.org/drawingml/2006/main" noChangeAspect="1"/>
+            </wp:cNvGraphicFramePr>
+            <a:graphic xmlns:a="http://schemas.openxmlformats.org/drawingml/2006/main">
+              <a:graphicData uri="http://schemas.openxmlformats.org/drawingml/2006/picture">
+                <pic:pic xmlns:pic="http://schemas.openxmlformats.org/drawingml/2006/picture">
+                  <pic:nvPicPr>
+                    <pic:cNvPr id="1406918826" name=""/>
+                    <pic:cNvPicPr/>
+                  </pic:nvPicPr>
+                  <pic:blipFill>
+                    <a:blip r:embed="rId37"/>
+                    <a:stretch>
+                      <a:fillRect/>
+                    </a:stretch>
+                  </pic:blipFill>
+                  <pic:spPr>
+                    <a:xfrm>
+                      <a:off x="0" y="0"/>
+                      <a:ext cx="2626987" cy="5400000"/>
+                    </a:xfrm>
+                    <a:prstGeom prst="rect">
+                      <a:avLst/>
+                    </a:prstGeom>
+                  </pic:spPr>
+                </pic:pic>
+              </a:graphicData>
+            </a:graphic>
+          </wp:inline>
+        </w:drawing>
+      </w:r>
+    </w:p>
+    <w:p>
+      <w:pPr>
+        <w:spacing w:line="240" w:lineRule="auto"/>
+        <w:ind w:firstLine="709"/>
+        <w:jc w:val="center"/>
+        <w:rPr>
+          <w:rFonts w:ascii="Times New Roman" w:hAnsi="Times New Roman" w:cs="Times New Roman"/>
+          <w:sz w:val="28"/>
+          <w:szCs w:val="28"/>
+        </w:rPr>
+      </w:pPr>
+      <w:r>
+        <w:rPr>
+          <w:rFonts w:ascii="Times New Roman" w:hAnsi="Times New Roman" w:cs="Times New Roman"/>
+          <w:sz w:val="28"/>
+          <w:szCs w:val="28"/>
+        </w:rPr>
+        <w:t xml:space="preserve">Рисунок </w:t>
+      </w:r>
+      <w:r>
+        <w:rPr>
+          <w:rFonts w:ascii="Times New Roman" w:hAnsi="Times New Roman" w:cs="Times New Roman"/>
+          <w:sz w:val="28"/>
+          <w:szCs w:val="28"/>
+        </w:rPr>
+        <w:t>8</w:t>
+      </w:r>
+      <w:r>
+        <w:rPr>
+          <w:rFonts w:ascii="Times New Roman" w:hAnsi="Times New Roman" w:cs="Times New Roman"/>
+          <w:sz w:val="28"/>
+          <w:szCs w:val="28"/>
+        </w:rPr>
+        <w:t>.</w:t>
+      </w:r>
+      <w:r>
+        <w:rPr>
+          <w:rFonts w:ascii="Times New Roman" w:hAnsi="Times New Roman" w:cs="Times New Roman"/>
+          <w:sz w:val="28"/>
+          <w:szCs w:val="28"/>
+        </w:rPr>
+        <w:t>3</w:t>
+      </w:r>
+      <w:r>
+        <w:rPr>
+          <w:rFonts w:ascii="Times New Roman" w:hAnsi="Times New Roman" w:cs="Times New Roman"/>
+          <w:sz w:val="28"/>
+          <w:szCs w:val="28"/>
+        </w:rPr>
+        <w:t xml:space="preserve"> </w:t>
+      </w:r>
+      <w:r>
+        <w:rPr>
+          <w:rFonts w:ascii="Times New Roman" w:hAnsi="Times New Roman" w:cs="Times New Roman"/>
+          <w:sz w:val="28"/>
+          <w:szCs w:val="28"/>
+        </w:rPr>
+        <w:t>– Запущенное приложение на устройстве</w:t>
+      </w:r>
     </w:p>
     <w:sectPr>
       <w:pgSz w:w="11906" w:h="16838"/>
@@ -5262,7 +8227,7 @@
 </file>
 
 <file path=word/numbering.xml><?xml version="1.0" encoding="utf-8"?>
-<w:numbering xmlns:wpc="http://schemas.microsoft.com/office/word/2010/wordprocessingCanvas" xmlns:cx="http://schemas.microsoft.com/office/drawing/2014/chartex" xmlns:cx1="http://schemas.microsoft.com/office/drawing/2015/9/8/chartex" xmlns:cx2="http://schemas.microsoft.com/office/drawing/2015/10/21/chartex" xmlns:cx3="http://schemas.microsoft.com/office/drawing/2016/5/9/chartex" xmlns:cx4="http://schemas.microsoft.com/office/drawing/2016/5/10/chartex" xmlns:cx5="http://schemas.microsoft.com/office/drawing/2016/5/11/chartex" xmlns:cx6="http://schemas.microsoft.com/office/drawing/2016/5/12/chartex" xmlns:cx7="http://schemas.microsoft.com/office/drawing/2016/5/13/chartex" xmlns:cx8="http://schemas.microsoft.com/office/drawing/2016/5/14/chartex" xmlns:mc="http://schemas.openxmlformats.org/markup-compatibility/2006" xmlns:aink="http://schemas.microsoft.com/office/drawing/2016/ink" xmlns:am3d="http://schemas.microsoft.com/office/drawing/2017/model3d" xmlns:o="urn:schemas-microsoft-com:office:office" xmlns:oel="http://schemas.microsoft.com/office/2019/extlst" xmlns:r="http://schemas.openxmlformats.org/officeDocument/2006/relationships" xmlns:m="http://schemas.openxmlformats.org/officeDocument/2006/math" xmlns:v="urn:schemas-microsoft-com:vml" xmlns:wp14="http://schemas.microsoft.com/office/word/2010/wordprocessingDrawing" xmlns:wp="http://schemas.openxmlformats.org/drawingml/2006/wordprocessingDrawing" xmlns:w10="urn:schemas-microsoft-com:office:word" xmlns:w="http://schemas.openxmlformats.org/wordprocessingml/2006/main" xmlns:w14="http://schemas.microsoft.com/office/word/2010/wordml" xmlns:w15="http://schemas.microsoft.com/office/word/2012/wordml" xmlns:w16cex="http://schemas.microsoft.com/office/word/2018/wordml/cex" xmlns:w16cid="http://schemas.microsoft.com/office/word/2016/wordml/cid" xmlns:w16="http://schemas.microsoft.com/office/word/2018/wordml" xmlns:w16du="http://schemas.microsoft.com/office/word/2023/wordml/word16du" xmlns:w16sdtdh="http://schemas.microsoft.com/office/word/2020/wordml/sdtdatahash" xmlns:w16se="http://schemas.microsoft.com/office/word/2015/wordml/symex" xmlns:wpg="http://schemas.microsoft.com/office/word/2010/wordprocessingGroup" xmlns:wpi="http://schemas.microsoft.com/office/word/2010/wordprocessingInk" xmlns:wne="http://schemas.microsoft.com/office/word/2006/wordml" xmlns:wps="http://schemas.microsoft.com/office/word/2010/wordprocessingShape" mc:Ignorable="w14 w15 w16se w16cid w16 w16cex w16sdtdh w16du wp14">
+<w:numbering xmlns:wpc="http://schemas.microsoft.com/office/word/2010/wordprocessingCanvas" xmlns:cx="http://schemas.microsoft.com/office/drawing/2014/chartex" xmlns:cx1="http://schemas.microsoft.com/office/drawing/2015/9/8/chartex" xmlns:cx2="http://schemas.microsoft.com/office/drawing/2015/10/21/chartex" xmlns:cx3="http://schemas.microsoft.com/office/drawing/2016/5/9/chartex" xmlns:cx4="http://schemas.microsoft.com/office/drawing/2016/5/10/chartex" xmlns:cx5="http://schemas.microsoft.com/office/drawing/2016/5/11/chartex" xmlns:cx6="http://schemas.microsoft.com/office/drawing/2016/5/12/chartex" xmlns:cx7="http://schemas.microsoft.com/office/drawing/2016/5/13/chartex" xmlns:cx8="http://schemas.microsoft.com/office/drawing/2016/5/14/chartex" xmlns:mc="http://schemas.openxmlformats.org/markup-compatibility/2006" xmlns:aink="http://schemas.microsoft.com/office/drawing/2016/ink" xmlns:am3d="http://schemas.microsoft.com/office/drawing/2017/model3d" xmlns:o="urn:schemas-microsoft-com:office:office" xmlns:oel="http://schemas.microsoft.com/office/2019/extlst" xmlns:r="http://schemas.openxmlformats.org/officeDocument/2006/relationships" xmlns:m="http://schemas.openxmlformats.org/officeDocument/2006/math" xmlns:v="urn:schemas-microsoft-com:vml" xmlns:wp14="http://schemas.microsoft.com/office/word/2010/wordprocessingDrawing" xmlns:wp="http://schemas.openxmlformats.org/drawingml/2006/wordprocessingDrawing" xmlns:w10="urn:schemas-microsoft-com:office:word" xmlns:w="http://schemas.openxmlformats.org/wordprocessingml/2006/main" xmlns:w14="http://schemas.microsoft.com/office/word/2010/wordml" xmlns:w15="http://schemas.microsoft.com/office/word/2012/wordml" xmlns:w16cex="http://schemas.microsoft.com/office/word/2018/wordml/cex" xmlns:w16cid="http://schemas.microsoft.com/office/word/2016/wordml/cid" xmlns:w16="http://schemas.microsoft.com/office/word/2018/wordml" xmlns:w16du="http://schemas.microsoft.com/office/word/2023/wordml/word16du" xmlns:w16sdtdh="http://schemas.microsoft.com/office/word/2020/wordml/sdtdatahash" xmlns:w16se="http://schemas.microsoft.com/office/word/2015/wordml/symex" xmlns:wpg="http://schemas.microsoft.com/office/word/2010/wordprocessingGroup" xmlns:wpi="http://schemas.microsoft.com/office/word/2010/wordprocessingInk" xmlns:wne="http://schemas.microsoft.com/office/word/2006/wordml" xmlns:wps="http://schemas.microsoft.com/office/word/2010/wordprocessingShape" mc:Ignorable="w14 w15 w16se w16cid w16 w16cex w16sdtdh wp14">
   <w:abstractNum w:abstractNumId="0" w15:restartNumberingAfterBreak="0">
     <w:nsid w:val="1A794E86"/>
     <w:multiLevelType w:val="hybridMultilevel"/>
@@ -5680,7 +8645,7 @@
 </file>
 
 <file path=word/styles.xml><?xml version="1.0" encoding="utf-8"?>
-<w:styles xmlns:mc="http://schemas.openxmlformats.org/markup-compatibility/2006" xmlns:r="http://schemas.openxmlformats.org/officeDocument/2006/relationships" xmlns:w="http://schemas.openxmlformats.org/wordprocessingml/2006/main" xmlns:w14="http://schemas.microsoft.com/office/word/2010/wordml" xmlns:w15="http://schemas.microsoft.com/office/word/2012/wordml" xmlns:w16cex="http://schemas.microsoft.com/office/word/2018/wordml/cex" xmlns:w16cid="http://schemas.microsoft.com/office/word/2016/wordml/cid" xmlns:w16="http://schemas.microsoft.com/office/word/2018/wordml" xmlns:w16du="http://schemas.microsoft.com/office/word/2023/wordml/word16du" xmlns:w16sdtdh="http://schemas.microsoft.com/office/word/2020/wordml/sdtdatahash" xmlns:w16se="http://schemas.microsoft.com/office/word/2015/wordml/symex" mc:Ignorable="w14 w15 w16se w16cid w16 w16cex w16sdtdh w16du">
+<w:styles xmlns:mc="http://schemas.openxmlformats.org/markup-compatibility/2006" xmlns:r="http://schemas.openxmlformats.org/officeDocument/2006/relationships" xmlns:w="http://schemas.openxmlformats.org/wordprocessingml/2006/main" xmlns:w14="http://schemas.microsoft.com/office/word/2010/wordml" xmlns:w15="http://schemas.microsoft.com/office/word/2012/wordml" xmlns:w16cex="http://schemas.microsoft.com/office/word/2018/wordml/cex" xmlns:w16cid="http://schemas.microsoft.com/office/word/2016/wordml/cid" xmlns:w16="http://schemas.microsoft.com/office/word/2018/wordml" xmlns:w16sdtdh="http://schemas.microsoft.com/office/word/2020/wordml/sdtdatahash" xmlns:w16se="http://schemas.microsoft.com/office/word/2015/wordml/symex" mc:Ignorable="w14 w15 w16se w16cid w16 w16cex w16sdtdh">
   <w:docDefaults>
     <w:rPrDefault>
       <w:rPr>
@@ -6079,10 +9044,12 @@
   <w:style w:type="paragraph" w:default="1" w:styleId="a">
     <w:name w:val="Normal"/>
     <w:qFormat/>
+    <w:rsid w:val="00F32F32"/>
   </w:style>
   <w:style w:type="character" w:default="1" w:styleId="a0">
     <w:name w:val="Default Paragraph Font"/>
     <w:uiPriority w:val="1"/>
+    <w:semiHidden/>
     <w:unhideWhenUsed/>
   </w:style>
   <w:style w:type="table" w:default="1" w:styleId="a1">

</xml_diff>